<commit_message>
Modification fichiers Gestion projet + guide installation
Gestion projet = planning et suivi projet
</commit_message>
<xml_diff>
--- a/Projet/Guide/Guide installation de l'afficheur.docx
+++ b/Projet/Guide/Guide installation de l'afficheur.docx
@@ -39,6 +39,16 @@
     </w:p>
     <w:sdt>
       <w:sdtPr>
+        <w:rPr>
+          <w:rFonts w:asciiTheme="minorHAnsi" w:eastAsiaTheme="minorHAnsi" w:hAnsiTheme="minorHAnsi" w:cstheme="minorBidi"/>
+          <w:b w:val="0"/>
+          <w:color w:val="auto"/>
+          <w:kern w:val="2"/>
+          <w:sz w:val="24"/>
+          <w:szCs w:val="24"/>
+          <w:lang w:eastAsia="en-US"/>
+          <w14:ligatures w14:val="standardContextual"/>
+        </w:rPr>
         <w:id w:val="1187798334"/>
         <w:docPartObj>
           <w:docPartGallery w:val="Table of Contents"/>
@@ -47,14 +57,7 @@
       </w:sdtPr>
       <w:sdtEndPr>
         <w:rPr>
-          <w:rFonts w:asciiTheme="minorHAnsi" w:eastAsiaTheme="minorHAnsi" w:hAnsiTheme="minorHAnsi" w:cstheme="minorBidi"/>
           <w:bCs/>
-          <w:color w:val="auto"/>
-          <w:kern w:val="2"/>
-          <w:sz w:val="24"/>
-          <w:szCs w:val="24"/>
-          <w:lang w:eastAsia="en-US"/>
-          <w14:ligatures w14:val="standardContextual"/>
         </w:rPr>
       </w:sdtEndPr>
       <w:sdtContent>
@@ -67,30 +70,16 @@
           </w:r>
         </w:p>
         <w:p>
-          <w:r>
-            <w:fldChar w:fldCharType="begin"/>
-          </w:r>
-          <w:r>
-            <w:instrText xml:space="preserve"> TOC \o "1-3" \h \z \u </w:instrText>
-          </w:r>
-          <w:r>
-            <w:fldChar w:fldCharType="separate"/>
-          </w:r>
-          <w:r>
-            <w:rPr>
-              <w:b/>
-              <w:bCs/>
-              <w:noProof/>
-            </w:rPr>
-            <w:t>Aucune entrée de table des matières n'a été trouvée.</w:t>
-          </w:r>
-          <w:r>
-            <w:rPr>
-              <w:b/>
-              <w:bCs/>
-            </w:rPr>
-            <w:fldChar w:fldCharType="end"/>
-          </w:r>
+          <w:fldSimple w:instr=" TOC \o &quot;1-3&quot; \h \z \u ">
+            <w:r>
+              <w:rPr>
+                <w:b/>
+                <w:bCs/>
+                <w:noProof/>
+              </w:rPr>
+              <w:t>Aucune entrée de table des matières n'a été trouvée.</w:t>
+            </w:r>
+          </w:fldSimple>
         </w:p>
       </w:sdtContent>
     </w:sdt>
@@ -137,6 +126,102 @@
     <w:p/>
     <w:p>
       <w:pPr>
+        <w:pStyle w:val="Paragraphedeliste"/>
+        <w:numPr>
+          <w:ilvl w:val="0"/>
+          <w:numId w:val="5"/>
+        </w:numPr>
+      </w:pPr>
+      <w:r>
+        <w:t xml:space="preserve">Brancher ordi en </w:t>
+      </w:r>
+      <w:proofErr w:type="spellStart"/>
+      <w:r>
+        <w:t>ethernet</w:t>
+      </w:r>
+      <w:proofErr w:type="spellEnd"/>
+    </w:p>
+    <w:p>
+      <w:pPr>
+        <w:pStyle w:val="Paragraphedeliste"/>
+        <w:numPr>
+          <w:ilvl w:val="0"/>
+          <w:numId w:val="5"/>
+        </w:numPr>
+      </w:pPr>
+      <w:r>
+        <w:t xml:space="preserve">Mettre pc sur une </w:t>
+      </w:r>
+      <w:proofErr w:type="spellStart"/>
+      <w:r>
+        <w:t>ip</w:t>
+      </w:r>
+      <w:proofErr w:type="spellEnd"/>
+      <w:r>
+        <w:t xml:space="preserve"> fixe NON UTILISÉE</w:t>
+      </w:r>
+    </w:p>
+    <w:p>
+      <w:pPr>
+        <w:pStyle w:val="Paragraphedeliste"/>
+        <w:numPr>
+          <w:ilvl w:val="0"/>
+          <w:numId w:val="5"/>
+        </w:numPr>
+      </w:pPr>
+      <w:r>
+        <w:t xml:space="preserve">Installer </w:t>
+      </w:r>
+      <w:proofErr w:type="spellStart"/>
+      <w:r>
+        <w:t>ezManager</w:t>
+      </w:r>
+      <w:proofErr w:type="spellEnd"/>
+    </w:p>
+    <w:p>
+      <w:pPr>
+        <w:pStyle w:val="Paragraphedeliste"/>
+        <w:numPr>
+          <w:ilvl w:val="0"/>
+          <w:numId w:val="5"/>
+        </w:numPr>
+      </w:pPr>
+      <w:r>
+        <w:t>Brancher convertisseur à ordi pour configurer</w:t>
+      </w:r>
+    </w:p>
+    <w:p>
+      <w:pPr>
+        <w:pStyle w:val="Paragraphedeliste"/>
+        <w:numPr>
+          <w:ilvl w:val="0"/>
+          <w:numId w:val="5"/>
+        </w:numPr>
+      </w:pPr>
+      <w:r>
+        <w:t>Configurer</w:t>
+      </w:r>
+    </w:p>
+    <w:p>
+      <w:pPr>
+        <w:pStyle w:val="Paragraphedeliste"/>
+        <w:numPr>
+          <w:ilvl w:val="0"/>
+          <w:numId w:val="5"/>
+        </w:numPr>
+      </w:pPr>
+      <w:r>
+        <w:t xml:space="preserve">Brancher à afficheur et </w:t>
+      </w:r>
+      <w:proofErr w:type="spellStart"/>
+      <w:r>
+        <w:t>ethernet</w:t>
+      </w:r>
+      <w:proofErr w:type="spellEnd"/>
+    </w:p>
+    <w:p/>
+    <w:p>
+      <w:pPr>
         <w:pStyle w:val="Titre1"/>
         <w:numPr>
           <w:ilvl w:val="0"/>
@@ -209,6 +294,7 @@
         </w:numPr>
       </w:pPr>
       <w:r>
+        <w:lastRenderedPageBreak/>
         <w:t>Remise à zéro</w:t>
       </w:r>
     </w:p>
@@ -231,7 +317,6 @@
         <w:ind w:firstLine="360"/>
       </w:pPr>
       <w:r>
-        <w:lastRenderedPageBreak/>
         <w:t xml:space="preserve">Afin de permettre au convertisseur d’être reconnu et de laisser l’ordinateur communiquer avec lui, nous allons lui donner une adresse IP dans le même réseau où se trouver l’unité centrale. </w:t>
       </w:r>
       <w:r>
@@ -325,6 +410,9 @@
         </w:rPr>
       </w:pPr>
       <w:r>
+        <w:rPr>
+          <w:noProof/>
+        </w:rPr>
         <w:lastRenderedPageBreak/>
         <w:drawing>
           <wp:inline distT="0" distB="0" distL="0" distR="0" wp14:anchorId="54A5F0BE" wp14:editId="443186F8">
@@ -369,6 +457,9 @@
         <w:t xml:space="preserve"> </w:t>
       </w:r>
       <w:r>
+        <w:rPr>
+          <w:noProof/>
+        </w:rPr>
         <w:drawing>
           <wp:inline distT="0" distB="0" distL="0" distR="0" wp14:anchorId="3851EED5" wp14:editId="3A442CFB">
             <wp:extent cx="3810532" cy="1724266"/>
@@ -408,6 +499,9 @@
     </w:p>
     <w:p>
       <w:r>
+        <w:rPr>
+          <w:noProof/>
+        </w:rPr>
         <w:lastRenderedPageBreak/>
         <w:drawing>
           <wp:inline distT="0" distB="0" distL="0" distR="0" wp14:anchorId="6A0A5CE1" wp14:editId="12D36023">
@@ -452,6 +546,9 @@
         <w:t xml:space="preserve"> </w:t>
       </w:r>
       <w:r>
+        <w:rPr>
+          <w:noProof/>
+        </w:rPr>
         <w:drawing>
           <wp:inline distT="0" distB="0" distL="0" distR="0" wp14:anchorId="4A83642F" wp14:editId="16B7C015">
             <wp:extent cx="5760720" cy="2726690"/>
@@ -737,6 +834,118 @@
 <file path=word/numbering.xml><?xml version="1.0" encoding="utf-8"?>
 <w:numbering xmlns:wpc="http://schemas.microsoft.com/office/word/2010/wordprocessingCanvas" xmlns:cx="http://schemas.microsoft.com/office/drawing/2014/chartex" xmlns:cx1="http://schemas.microsoft.com/office/drawing/2015/9/8/chartex" xmlns:cx2="http://schemas.microsoft.com/office/drawing/2015/10/21/chartex" xmlns:cx3="http://schemas.microsoft.com/office/drawing/2016/5/9/chartex" xmlns:cx4="http://schemas.microsoft.com/office/drawing/2016/5/10/chartex" xmlns:cx5="http://schemas.microsoft.com/office/drawing/2016/5/11/chartex" xmlns:cx6="http://schemas.microsoft.com/office/drawing/2016/5/12/chartex" xmlns:cx7="http://schemas.microsoft.com/office/drawing/2016/5/13/chartex" xmlns:cx8="http://schemas.microsoft.com/office/drawing/2016/5/14/chartex" xmlns:mc="http://schemas.openxmlformats.org/markup-compatibility/2006" xmlns:aink="http://schemas.microsoft.com/office/drawing/2016/ink" xmlns:am3d="http://schemas.microsoft.com/office/drawing/2017/model3d" xmlns:o="urn:schemas-microsoft-com:office:office" xmlns:oel="http://schemas.microsoft.com/office/2019/extlst" xmlns:r="http://schemas.openxmlformats.org/officeDocument/2006/relationships" xmlns:m="http://schemas.openxmlformats.org/officeDocument/2006/math" xmlns:v="urn:schemas-microsoft-com:vml" xmlns:wp14="http://schemas.microsoft.com/office/word/2010/wordprocessingDrawing" xmlns:wp="http://schemas.openxmlformats.org/drawingml/2006/wordprocessingDrawing" xmlns:w10="urn:schemas-microsoft-com:office:word" xmlns:w="http://schemas.openxmlformats.org/wordprocessingml/2006/main" xmlns:w14="http://schemas.microsoft.com/office/word/2010/wordml" xmlns:w15="http://schemas.microsoft.com/office/word/2012/wordml" xmlns:w16cex="http://schemas.microsoft.com/office/word/2018/wordml/cex" xmlns:w16cid="http://schemas.microsoft.com/office/word/2016/wordml/cid" xmlns:w16="http://schemas.microsoft.com/office/word/2018/wordml" xmlns:w16du="http://schemas.microsoft.com/office/word/2023/wordml/word16du" xmlns:w16sdtdh="http://schemas.microsoft.com/office/word/2020/wordml/sdtdatahash" xmlns:w16sdtfl="http://schemas.microsoft.com/office/word/2024/wordml/sdtformatlock" xmlns:w16se="http://schemas.microsoft.com/office/word/2015/wordml/symex" xmlns:wpg="http://schemas.microsoft.com/office/word/2010/wordprocessingGroup" xmlns:wpi="http://schemas.microsoft.com/office/word/2010/wordprocessingInk" xmlns:wne="http://schemas.microsoft.com/office/word/2006/wordml" xmlns:wps="http://schemas.microsoft.com/office/word/2010/wordprocessingShape" mc:Ignorable="w14 w15 w16se w16cid w16 w16cex w16sdtdh w16sdtfl w16du wp14">
   <w:abstractNum w:abstractNumId="0" w15:restartNumberingAfterBreak="0">
+    <w:nsid w:val="09C61229"/>
+    <w:multiLevelType w:val="hybridMultilevel"/>
+    <w:tmpl w:val="66509D0E"/>
+    <w:lvl w:ilvl="0" w:tplc="1D965D66">
+      <w:numFmt w:val="bullet"/>
+      <w:lvlText w:val=""/>
+      <w:lvlJc w:val="left"/>
+      <w:pPr>
+        <w:ind w:left="720" w:hanging="360"/>
+      </w:pPr>
+      <w:rPr>
+        <w:rFonts w:ascii="Wingdings" w:eastAsiaTheme="minorHAnsi" w:hAnsi="Wingdings" w:cstheme="minorBidi" w:hint="default"/>
+      </w:rPr>
+    </w:lvl>
+    <w:lvl w:ilvl="1" w:tplc="040C0003" w:tentative="1">
+      <w:start w:val="1"/>
+      <w:numFmt w:val="bullet"/>
+      <w:lvlText w:val="o"/>
+      <w:lvlJc w:val="left"/>
+      <w:pPr>
+        <w:ind w:left="1440" w:hanging="360"/>
+      </w:pPr>
+      <w:rPr>
+        <w:rFonts w:ascii="Courier New" w:hAnsi="Courier New" w:cs="Courier New" w:hint="default"/>
+      </w:rPr>
+    </w:lvl>
+    <w:lvl w:ilvl="2" w:tplc="040C0005" w:tentative="1">
+      <w:start w:val="1"/>
+      <w:numFmt w:val="bullet"/>
+      <w:lvlText w:val=""/>
+      <w:lvlJc w:val="left"/>
+      <w:pPr>
+        <w:ind w:left="2160" w:hanging="360"/>
+      </w:pPr>
+      <w:rPr>
+        <w:rFonts w:ascii="Wingdings" w:hAnsi="Wingdings" w:hint="default"/>
+      </w:rPr>
+    </w:lvl>
+    <w:lvl w:ilvl="3" w:tplc="040C0001" w:tentative="1">
+      <w:start w:val="1"/>
+      <w:numFmt w:val="bullet"/>
+      <w:lvlText w:val=""/>
+      <w:lvlJc w:val="left"/>
+      <w:pPr>
+        <w:ind w:left="2880" w:hanging="360"/>
+      </w:pPr>
+      <w:rPr>
+        <w:rFonts w:ascii="Symbol" w:hAnsi="Symbol" w:hint="default"/>
+      </w:rPr>
+    </w:lvl>
+    <w:lvl w:ilvl="4" w:tplc="040C0003" w:tentative="1">
+      <w:start w:val="1"/>
+      <w:numFmt w:val="bullet"/>
+      <w:lvlText w:val="o"/>
+      <w:lvlJc w:val="left"/>
+      <w:pPr>
+        <w:ind w:left="3600" w:hanging="360"/>
+      </w:pPr>
+      <w:rPr>
+        <w:rFonts w:ascii="Courier New" w:hAnsi="Courier New" w:cs="Courier New" w:hint="default"/>
+      </w:rPr>
+    </w:lvl>
+    <w:lvl w:ilvl="5" w:tplc="040C0005" w:tentative="1">
+      <w:start w:val="1"/>
+      <w:numFmt w:val="bullet"/>
+      <w:lvlText w:val=""/>
+      <w:lvlJc w:val="left"/>
+      <w:pPr>
+        <w:ind w:left="4320" w:hanging="360"/>
+      </w:pPr>
+      <w:rPr>
+        <w:rFonts w:ascii="Wingdings" w:hAnsi="Wingdings" w:hint="default"/>
+      </w:rPr>
+    </w:lvl>
+    <w:lvl w:ilvl="6" w:tplc="040C0001" w:tentative="1">
+      <w:start w:val="1"/>
+      <w:numFmt w:val="bullet"/>
+      <w:lvlText w:val=""/>
+      <w:lvlJc w:val="left"/>
+      <w:pPr>
+        <w:ind w:left="5040" w:hanging="360"/>
+      </w:pPr>
+      <w:rPr>
+        <w:rFonts w:ascii="Symbol" w:hAnsi="Symbol" w:hint="default"/>
+      </w:rPr>
+    </w:lvl>
+    <w:lvl w:ilvl="7" w:tplc="040C0003" w:tentative="1">
+      <w:start w:val="1"/>
+      <w:numFmt w:val="bullet"/>
+      <w:lvlText w:val="o"/>
+      <w:lvlJc w:val="left"/>
+      <w:pPr>
+        <w:ind w:left="5760" w:hanging="360"/>
+      </w:pPr>
+      <w:rPr>
+        <w:rFonts w:ascii="Courier New" w:hAnsi="Courier New" w:cs="Courier New" w:hint="default"/>
+      </w:rPr>
+    </w:lvl>
+    <w:lvl w:ilvl="8" w:tplc="040C0005" w:tentative="1">
+      <w:start w:val="1"/>
+      <w:numFmt w:val="bullet"/>
+      <w:lvlText w:val=""/>
+      <w:lvlJc w:val="left"/>
+      <w:pPr>
+        <w:ind w:left="6480" w:hanging="360"/>
+      </w:pPr>
+      <w:rPr>
+        <w:rFonts w:ascii="Wingdings" w:hAnsi="Wingdings" w:hint="default"/>
+      </w:rPr>
+    </w:lvl>
+  </w:abstractNum>
+  <w:abstractNum w:abstractNumId="1" w15:restartNumberingAfterBreak="0">
     <w:nsid w:val="3A173C2B"/>
     <w:multiLevelType w:val="hybridMultilevel"/>
     <w:tmpl w:val="F3A23704"/>
@@ -822,7 +1031,7 @@
       </w:pPr>
     </w:lvl>
   </w:abstractNum>
-  <w:abstractNum w:abstractNumId="1" w15:restartNumberingAfterBreak="0">
+  <w:abstractNum w:abstractNumId="2" w15:restartNumberingAfterBreak="0">
     <w:nsid w:val="47FA7C7A"/>
     <w:multiLevelType w:val="hybridMultilevel"/>
     <w:tmpl w:val="8A242DB6"/>
@@ -911,7 +1120,7 @@
       </w:pPr>
     </w:lvl>
   </w:abstractNum>
-  <w:abstractNum w:abstractNumId="2" w15:restartNumberingAfterBreak="0">
+  <w:abstractNum w:abstractNumId="3" w15:restartNumberingAfterBreak="0">
     <w:nsid w:val="5C211FBC"/>
     <w:multiLevelType w:val="hybridMultilevel"/>
     <w:tmpl w:val="0E22A19A"/>
@@ -1000,7 +1209,7 @@
       </w:pPr>
     </w:lvl>
   </w:abstractNum>
-  <w:abstractNum w:abstractNumId="3" w15:restartNumberingAfterBreak="0">
+  <w:abstractNum w:abstractNumId="4" w15:restartNumberingAfterBreak="0">
     <w:nsid w:val="603D56FB"/>
     <w:multiLevelType w:val="hybridMultilevel"/>
     <w:tmpl w:val="FCAC07FA"/>
@@ -1090,16 +1299,19 @@
     </w:lvl>
   </w:abstractNum>
   <w:num w:numId="1" w16cid:durableId="130945820">
-    <w:abstractNumId w:val="0"/>
+    <w:abstractNumId w:val="1"/>
   </w:num>
   <w:num w:numId="2" w16cid:durableId="1367950139">
+    <w:abstractNumId w:val="4"/>
+  </w:num>
+  <w:num w:numId="3" w16cid:durableId="581566689">
     <w:abstractNumId w:val="3"/>
   </w:num>
-  <w:num w:numId="3" w16cid:durableId="581566689">
+  <w:num w:numId="4" w16cid:durableId="2023161940">
     <w:abstractNumId w:val="2"/>
   </w:num>
-  <w:num w:numId="4" w16cid:durableId="2023161940">
-    <w:abstractNumId w:val="1"/>
+  <w:num w:numId="5" w16cid:durableId="1640459778">
+    <w:abstractNumId w:val="0"/>
   </w:num>
 </w:numbering>
 </file>

</xml_diff>

<commit_message>
Guide installation + suivi_projet
</commit_message>
<xml_diff>
--- a/Projet/Guide/Guide installation de l'afficheur.docx
+++ b/Projet/Guide/Guide installation de l'afficheur.docx
@@ -13,13 +13,15 @@
     <w:p/>
     <w:p/>
     <w:p/>
-    <w:p/>
     <w:p>
       <w:pPr>
         <w:pStyle w:val="Titre"/>
       </w:pPr>
       <w:r>
         <w:t>GUIDE D’INSTALLATION</w:t>
+      </w:r>
+      <w:r>
+        <w:t xml:space="preserve"> DE L’AFFICHEUR DEL MCCRYPT POUR L’APPLICATION </w:t>
       </w:r>
     </w:p>
     <w:p>
@@ -98,29 +100,10 @@
       </w:pPr>
       <w:r>
         <w:lastRenderedPageBreak/>
-        <w:t xml:space="preserve">Installation </w:t>
+        <w:t xml:space="preserve">Configuration </w:t>
       </w:r>
       <w:r>
         <w:t>de l’ordinateur</w:t>
-      </w:r>
-    </w:p>
-    <w:p/>
-    <w:p>
-      <w:pPr>
-        <w:pStyle w:val="Titre2"/>
-        <w:numPr>
-          <w:ilvl w:val="0"/>
-          <w:numId w:val="2"/>
-        </w:numPr>
-      </w:pPr>
-      <w:r>
-        <w:t>Installation de l’ordinateur</w:t>
-      </w:r>
-    </w:p>
-    <w:p/>
-    <w:p>
-      <w:r>
-        <w:t>Premièrement nous allons installer l’ordinateur sur lequel nous installerons l’application permettant l’envoi des indices à l’écran</w:t>
       </w:r>
     </w:p>
     <w:p/>
@@ -129,296 +112,69 @@
         <w:pStyle w:val="Paragraphedeliste"/>
         <w:numPr>
           <w:ilvl w:val="0"/>
-          <w:numId w:val="5"/>
+          <w:numId w:val="8"/>
         </w:numPr>
       </w:pPr>
       <w:r>
-        <w:t xml:space="preserve">Brancher ordi en </w:t>
-      </w:r>
-      <w:proofErr w:type="spellStart"/>
-      <w:r>
-        <w:t>ethernet</w:t>
-      </w:r>
-      <w:proofErr w:type="spellEnd"/>
-    </w:p>
-    <w:p>
-      <w:pPr>
-        <w:pStyle w:val="Paragraphedeliste"/>
-        <w:numPr>
-          <w:ilvl w:val="0"/>
-          <w:numId w:val="5"/>
-        </w:numPr>
-      </w:pPr>
-      <w:r>
-        <w:t xml:space="preserve">Mettre pc sur une </w:t>
-      </w:r>
-      <w:proofErr w:type="spellStart"/>
-      <w:r>
-        <w:t>ip</w:t>
-      </w:r>
-      <w:proofErr w:type="spellEnd"/>
-      <w:r>
-        <w:t xml:space="preserve"> fixe NON UTILISÉE</w:t>
-      </w:r>
-    </w:p>
-    <w:p>
-      <w:pPr>
-        <w:pStyle w:val="Paragraphedeliste"/>
-        <w:numPr>
-          <w:ilvl w:val="0"/>
-          <w:numId w:val="5"/>
-        </w:numPr>
-      </w:pPr>
-      <w:r>
-        <w:t xml:space="preserve">Installer </w:t>
-      </w:r>
-      <w:proofErr w:type="spellStart"/>
-      <w:r>
-        <w:t>ezManager</w:t>
-      </w:r>
-      <w:proofErr w:type="spellEnd"/>
-    </w:p>
-    <w:p>
-      <w:pPr>
-        <w:pStyle w:val="Paragraphedeliste"/>
-        <w:numPr>
-          <w:ilvl w:val="0"/>
-          <w:numId w:val="5"/>
-        </w:numPr>
-      </w:pPr>
-      <w:r>
-        <w:t>Brancher convertisseur à ordi pour configurer</w:t>
-      </w:r>
-    </w:p>
-    <w:p>
-      <w:pPr>
-        <w:pStyle w:val="Paragraphedeliste"/>
-        <w:numPr>
-          <w:ilvl w:val="0"/>
-          <w:numId w:val="5"/>
-        </w:numPr>
-      </w:pPr>
-      <w:r>
-        <w:t>Configurer</w:t>
-      </w:r>
-    </w:p>
-    <w:p>
-      <w:pPr>
-        <w:pStyle w:val="Paragraphedeliste"/>
-        <w:numPr>
-          <w:ilvl w:val="0"/>
-          <w:numId w:val="5"/>
-        </w:numPr>
-      </w:pPr>
-      <w:r>
-        <w:t xml:space="preserve">Brancher à afficheur et </w:t>
-      </w:r>
-      <w:proofErr w:type="spellStart"/>
-      <w:r>
-        <w:t>ethernet</w:t>
-      </w:r>
-      <w:proofErr w:type="spellEnd"/>
-    </w:p>
-    <w:p/>
-    <w:p>
-      <w:pPr>
-        <w:pStyle w:val="Titre1"/>
-        <w:numPr>
-          <w:ilvl w:val="0"/>
-          <w:numId w:val="1"/>
-        </w:numPr>
-      </w:pPr>
-      <w:r>
-        <w:t>Installation et configuration du convertisseur CSE-H53N</w:t>
-      </w:r>
-    </w:p>
-    <w:p/>
-    <w:p>
-      <w:pPr>
-        <w:pStyle w:val="Titre2"/>
-        <w:numPr>
-          <w:ilvl w:val="0"/>
-          <w:numId w:val="4"/>
-        </w:numPr>
-      </w:pPr>
-      <w:r>
-        <w:t>Présentation du matériel</w:t>
-      </w:r>
-    </w:p>
-    <w:p/>
-    <w:p/>
-    <w:p>
-      <w:r>
-        <w:t xml:space="preserve">Premièrement nous allons installer le logiciel </w:t>
-      </w:r>
-      <w:proofErr w:type="spellStart"/>
-      <w:r>
-        <w:t>ezManager</w:t>
-      </w:r>
-      <w:proofErr w:type="spellEnd"/>
-      <w:r>
-        <w:t xml:space="preserve"> qui nous permettra de configurer le convertisseur afin qu’il permette à l’ordinateur de communiquer et permettre d’afficher les indices à l’écran d’affichage.</w:t>
-      </w:r>
-    </w:p>
-    <w:p>
-      <w:r>
-        <w:t xml:space="preserve">Pour ce faire il faut se rendre sur la page de téléchargement grâce à ce lien </w:t>
-      </w:r>
-    </w:p>
-    <w:p/>
-    <w:p>
-      <w:r>
-        <w:t>Ensuite, pour que le convertisseur</w:t>
-      </w:r>
-    </w:p>
-    <w:p/>
-    <w:p>
-      <w:pPr>
-        <w:pStyle w:val="Titre2"/>
-        <w:numPr>
-          <w:ilvl w:val="0"/>
-          <w:numId w:val="4"/>
-        </w:numPr>
-      </w:pPr>
-      <w:r>
-        <w:t>A</w:t>
-      </w:r>
-    </w:p>
-    <w:p/>
-    <w:p>
-      <w:pPr>
-        <w:pStyle w:val="Titre2"/>
-        <w:numPr>
-          <w:ilvl w:val="0"/>
-          <w:numId w:val="4"/>
-        </w:numPr>
-      </w:pPr>
-      <w:r>
-        <w:lastRenderedPageBreak/>
-        <w:t>Remise à zéro</w:t>
-      </w:r>
-    </w:p>
-    <w:p/>
-    <w:p>
-      <w:pPr>
-        <w:pStyle w:val="Titre2"/>
-        <w:numPr>
-          <w:ilvl w:val="0"/>
-          <w:numId w:val="4"/>
-        </w:numPr>
-      </w:pPr>
-      <w:r>
-        <w:t>Configuration</w:t>
-      </w:r>
-    </w:p>
-    <w:p/>
-    <w:p>
-      <w:pPr>
-        <w:ind w:firstLine="360"/>
-      </w:pPr>
-      <w:r>
-        <w:t xml:space="preserve">Afin de permettre au convertisseur d’être reconnu et de laisser l’ordinateur communiquer avec lui, nous allons lui donner une adresse IP dans le même réseau où se trouver l’unité centrale. </w:t>
-      </w:r>
-      <w:r>
-        <w:t xml:space="preserve">Nous </w:t>
-      </w:r>
-      <w:r>
-        <w:t>allons remettre à zéro les paramètres du convertisseur</w:t>
-      </w:r>
-      <w:r>
-        <w:t>.</w:t>
-      </w:r>
-    </w:p>
-    <w:p>
-      <w:pPr>
-        <w:ind w:firstLine="360"/>
-      </w:pPr>
-      <w:r>
-        <w:t xml:space="preserve">Pour ce faire, vous devrez utiliser </w:t>
-      </w:r>
-      <w:r>
-        <w:t xml:space="preserve">un objet fin pouvant entrer dans l’interstice où est dissimulé le bouton de remise à zéro des paramètres. En utilisant par exemple la pointe d’une épingle à nourrice, faites rentrer doucement l’objet dans le trou et veillez à ce qu’elle reste droite et au mieux au centre. Une fois la surface touchée, poussez légèrement sur le bouton pendant moins d’une seconde avant de </w:t>
-      </w:r>
-      <w:r>
-        <w:t>se</w:t>
-      </w:r>
-      <w:r>
-        <w:t xml:space="preserve"> retirer. </w:t>
-      </w:r>
-    </w:p>
-    <w:p>
-      <w:pPr>
-        <w:ind w:firstLine="360"/>
-      </w:pPr>
-      <w:r>
-        <w:t>Si cela a bien été réalis</w:t>
-      </w:r>
-      <w:r>
-        <w:t>é</w:t>
-      </w:r>
-      <w:r>
-        <w:t xml:space="preserve"> les diodes sur la face avant de l’appareil se sont mises à clignoter. Cela signifie que nous sommes entrés dans le mode configuration. </w:t>
-      </w:r>
-    </w:p>
-    <w:p>
-      <w:pPr>
-        <w:ind w:firstLine="360"/>
-      </w:pPr>
-      <w:r>
-        <w:t>Pour pouvoir remettre à zéro l’appareil, nous allons</w:t>
-      </w:r>
-      <w:r>
-        <w:t xml:space="preserve"> refaire cette procédure</w:t>
-      </w:r>
-      <w:r>
-        <w:t xml:space="preserve"> mais cette fois-ci en veillant à garder le bouton enfoncé pendant environ 10 secondes le temps que les diodes s’allument toutes successivement, de la droite vers la gauche</w:t>
-      </w:r>
-      <w:r>
-        <w:t>. U</w:t>
-      </w:r>
-      <w:r>
-        <w:t xml:space="preserve">ne fois </w:t>
-      </w:r>
-      <w:r>
-        <w:t>les 10 seconds passés</w:t>
-      </w:r>
-      <w:r>
-        <w:t xml:space="preserve"> </w:t>
-      </w:r>
-      <w:r>
-        <w:t xml:space="preserve">relâchez le bouton et retirez la pointe. </w:t>
-      </w:r>
-    </w:p>
-    <w:p>
-      <w:pPr>
-        <w:ind w:firstLine="360"/>
-      </w:pPr>
-    </w:p>
-    <w:p>
-      <w:pPr>
-        <w:ind w:firstLine="360"/>
-      </w:pPr>
-      <w:r>
-        <w:t xml:space="preserve">Nous allons à présent nous connecter </w:t>
-      </w:r>
-    </w:p>
-    <w:p>
-      <w:pPr>
-        <w:ind w:firstLine="360"/>
-        <w:rPr>
-          <w:noProof/>
-        </w:rPr>
-      </w:pPr>
-      <w:r>
-        <w:rPr>
-          <w:noProof/>
-        </w:rPr>
-        <w:lastRenderedPageBreak/>
+        <w:t>Configuration réseau</w:t>
+      </w:r>
+    </w:p>
+    <w:p/>
+    <w:p>
+      <w:r>
+        <w:t>En premier lieu</w:t>
+      </w:r>
+      <w:r>
+        <w:t xml:space="preserve"> nous allons </w:t>
+      </w:r>
+      <w:r>
+        <w:t>configurer</w:t>
+      </w:r>
+      <w:r>
+        <w:t xml:space="preserve"> l’ordinateur</w:t>
+      </w:r>
+      <w:r>
+        <w:t xml:space="preserve"> afin qu’il soit capable de communiquer avec le convertisseur CSE-H53N</w:t>
+      </w:r>
+      <w:r>
+        <w:t xml:space="preserve"> et </w:t>
+      </w:r>
+      <w:r>
+        <w:t>pour</w:t>
+      </w:r>
+      <w:r>
+        <w:t xml:space="preserve"> pouvoir envoyer des informations à </w:t>
+      </w:r>
+      <w:r>
+        <w:t>l’afficheur</w:t>
+      </w:r>
+      <w:r>
+        <w:t xml:space="preserve">. Il faut premièrement s’assurer que l’unité centrale soit connectée à une prise Ethernet à l’aide d’un câble RJ45. </w:t>
+      </w:r>
+    </w:p>
+    <w:p>
+      <w:r>
         <w:drawing>
-          <wp:inline distT="0" distB="0" distL="0" distR="0" wp14:anchorId="54A5F0BE" wp14:editId="443186F8">
-            <wp:extent cx="5760720" cy="4324985"/>
-            <wp:effectExtent l="0" t="0" r="0" b="0"/>
-            <wp:docPr id="1587005652" name="Image 1"/>
+          <wp:anchor distT="0" distB="0" distL="114300" distR="114300" simplePos="0" relativeHeight="251658240" behindDoc="1" locked="0" layoutInCell="1" allowOverlap="1" wp14:anchorId="22ED7BD4" wp14:editId="5291D14E">
+            <wp:simplePos x="0" y="0"/>
+            <wp:positionH relativeFrom="page">
+              <wp:posOffset>4614171</wp:posOffset>
+            </wp:positionH>
+            <wp:positionV relativeFrom="paragraph">
+              <wp:posOffset>283920</wp:posOffset>
+            </wp:positionV>
+            <wp:extent cx="2014855" cy="1186815"/>
+            <wp:effectExtent l="0" t="0" r="4445" b="0"/>
+            <wp:wrapTight wrapText="bothSides">
+              <wp:wrapPolygon edited="0">
+                <wp:start x="0" y="0"/>
+                <wp:lineTo x="0" y="21149"/>
+                <wp:lineTo x="21443" y="21149"/>
+                <wp:lineTo x="21443" y="0"/>
+                <wp:lineTo x="0" y="0"/>
+              </wp:wrapPolygon>
+            </wp:wrapTight>
+            <wp:docPr id="317260643" name="Image 1" descr="Une image contenant texte, Appareils électroniques, capture d’écran, logiciel&#10;&#10;Le contenu généré par l’IA peut être incorrect."/>
             <wp:cNvGraphicFramePr>
               <a:graphicFrameLocks xmlns:a="http://schemas.openxmlformats.org/drawingml/2006/main" noChangeAspect="1"/>
             </wp:cNvGraphicFramePr>
@@ -426,11 +182,17 @@
               <a:graphicData uri="http://schemas.openxmlformats.org/drawingml/2006/picture">
                 <pic:pic xmlns:pic="http://schemas.openxmlformats.org/drawingml/2006/picture">
                   <pic:nvPicPr>
-                    <pic:cNvPr id="1587005652" name=""/>
+                    <pic:cNvPr id="317260643" name="Image 1" descr="Une image contenant texte, Appareils électroniques, capture d’écran, logiciel&#10;&#10;Le contenu généré par l’IA peut être incorrect."/>
                     <pic:cNvPicPr/>
                   </pic:nvPicPr>
                   <pic:blipFill>
-                    <a:blip r:embed="rId8"/>
+                    <a:blip r:embed="rId8">
+                      <a:extLst>
+                        <a:ext uri="{28A0092B-C50C-407E-A947-70E740481C1C}">
+                          <a14:useLocalDpi xmlns:a14="http://schemas.microsoft.com/office/drawing/2010/main" val="0"/>
+                        </a:ext>
+                      </a:extLst>
+                    </a:blip>
                     <a:stretch>
                       <a:fillRect/>
                     </a:stretch>
@@ -438,7 +200,7 @@
                   <pic:spPr>
                     <a:xfrm>
                       <a:off x="0" y="0"/>
-                      <a:ext cx="5760720" cy="4324985"/>
+                      <a:ext cx="2014855" cy="1186815"/>
                     </a:xfrm>
                     <a:prstGeom prst="rect">
                       <a:avLst/>
@@ -447,24 +209,69 @@
                 </pic:pic>
               </a:graphicData>
             </a:graphic>
-          </wp:inline>
+            <wp14:sizeRelH relativeFrom="margin">
+              <wp14:pctWidth>0</wp14:pctWidth>
+            </wp14:sizeRelH>
+            <wp14:sizeRelV relativeFrom="margin">
+              <wp14:pctHeight>0</wp14:pctHeight>
+            </wp14:sizeRelV>
+          </wp:anchor>
         </w:drawing>
       </w:r>
       <w:r>
-        <w:rPr>
-          <w:noProof/>
-        </w:rPr>
-        <w:t xml:space="preserve"> </w:t>
-      </w:r>
-      <w:r>
-        <w:rPr>
-          <w:noProof/>
-        </w:rPr>
+        <w:t xml:space="preserve">Une fois cela fait, ouvrez l’application « Paramètres » </w:t>
+      </w:r>
+      <w:r>
+        <w:t>et</w:t>
+      </w:r>
+      <w:r>
+        <w:t xml:space="preserve"> cliquez sur « Réseau et Internet »</w:t>
+      </w:r>
+      <w:r>
+        <w:t>. Dans l’onglet</w:t>
+      </w:r>
+      <w:r>
+        <w:t xml:space="preserve"> « Ethernet »</w:t>
+      </w:r>
+      <w:r>
+        <w:t>, cliquez sur « Modifier les options d’adaptateur », faites clique-droit sur le périphérique réseau connecté en Ethernet et cliquez sur « Propriétés ».</w:t>
+      </w:r>
+    </w:p>
+    <w:p>
+      <w:r>
+        <w:t>Dans l’onglet de propriétés, sélectionnez TCP/IPv4 et cliquez sur</w:t>
+      </w:r>
+      <w:r>
+        <w:t xml:space="preserve"> le bouton</w:t>
+      </w:r>
+      <w:r>
+        <w:t xml:space="preserve"> « Propriétés » </w:t>
+      </w:r>
+    </w:p>
+    <w:p/>
+    <w:p>
+      <w:r>
         <w:drawing>
-          <wp:inline distT="0" distB="0" distL="0" distR="0" wp14:anchorId="3851EED5" wp14:editId="3A442CFB">
-            <wp:extent cx="3810532" cy="1724266"/>
-            <wp:effectExtent l="0" t="0" r="0" b="9525"/>
-            <wp:docPr id="1093537163" name="Image 1"/>
+          <wp:anchor distT="0" distB="0" distL="114300" distR="114300" simplePos="0" relativeHeight="251660288" behindDoc="1" locked="0" layoutInCell="1" allowOverlap="1" wp14:anchorId="6C2680ED" wp14:editId="7547A625">
+            <wp:simplePos x="0" y="0"/>
+            <wp:positionH relativeFrom="margin">
+              <wp:align>left</wp:align>
+            </wp:positionH>
+            <wp:positionV relativeFrom="paragraph">
+              <wp:posOffset>5715</wp:posOffset>
+            </wp:positionV>
+            <wp:extent cx="1741170" cy="1981835"/>
+            <wp:effectExtent l="0" t="0" r="0" b="0"/>
+            <wp:wrapTight wrapText="bothSides">
+              <wp:wrapPolygon edited="0">
+                <wp:start x="0" y="0"/>
+                <wp:lineTo x="0" y="21385"/>
+                <wp:lineTo x="21269" y="21385"/>
+                <wp:lineTo x="21269" y="0"/>
+                <wp:lineTo x="0" y="0"/>
+              </wp:wrapPolygon>
+            </wp:wrapTight>
+            <wp:docPr id="935274087" name="Image 1" descr="Une image contenant texte, capture d’écran, Police, nombre&#10;&#10;Le contenu généré par l’IA peut être incorrect."/>
             <wp:cNvGraphicFramePr>
               <a:graphicFrameLocks xmlns:a="http://schemas.openxmlformats.org/drawingml/2006/main" noChangeAspect="1"/>
             </wp:cNvGraphicFramePr>
@@ -472,11 +279,17 @@
               <a:graphicData uri="http://schemas.openxmlformats.org/drawingml/2006/picture">
                 <pic:pic xmlns:pic="http://schemas.openxmlformats.org/drawingml/2006/picture">
                   <pic:nvPicPr>
-                    <pic:cNvPr id="1093537163" name=""/>
+                    <pic:cNvPr id="935274087" name="Image 1" descr="Une image contenant texte, capture d’écran, Police, nombre&#10;&#10;Le contenu généré par l’IA peut être incorrect."/>
                     <pic:cNvPicPr/>
                   </pic:nvPicPr>
                   <pic:blipFill>
-                    <a:blip r:embed="rId9"/>
+                    <a:blip r:embed="rId9">
+                      <a:extLst>
+                        <a:ext uri="{28A0092B-C50C-407E-A947-70E740481C1C}">
+                          <a14:useLocalDpi xmlns:a14="http://schemas.microsoft.com/office/drawing/2010/main" val="0"/>
+                        </a:ext>
+                      </a:extLst>
+                    </a:blip>
                     <a:stretch>
                       <a:fillRect/>
                     </a:stretch>
@@ -484,7 +297,7 @@
                   <pic:spPr>
                     <a:xfrm>
                       <a:off x="0" y="0"/>
-                      <a:ext cx="3810532" cy="1724266"/>
+                      <a:ext cx="1741170" cy="1981835"/>
                     </a:xfrm>
                     <a:prstGeom prst="rect">
                       <a:avLst/>
@@ -493,51 +306,82 @@
                 </pic:pic>
               </a:graphicData>
             </a:graphic>
-          </wp:inline>
+            <wp14:sizeRelH relativeFrom="margin">
+              <wp14:pctWidth>0</wp14:pctWidth>
+            </wp14:sizeRelH>
+            <wp14:sizeRelV relativeFrom="margin">
+              <wp14:pctHeight>0</wp14:pctHeight>
+            </wp14:sizeRelV>
+          </wp:anchor>
         </w:drawing>
       </w:r>
-    </w:p>
-    <w:p>
+      <w:r>
+        <w:t xml:space="preserve">Nous allons donner à l’ordinateur une adresse IP avec laquelle </w:t>
+      </w:r>
+      <w:r>
+        <w:t>il</w:t>
+      </w:r>
+      <w:r>
+        <w:t xml:space="preserve"> pourra se connecter et envoyer des messages à l’</w:t>
+      </w:r>
+      <w:r>
+        <w:t>afficheur</w:t>
+      </w:r>
+      <w:r>
+        <w:t>.</w:t>
+      </w:r>
+    </w:p>
+    <w:p>
+      <w:r>
+        <w:t xml:space="preserve">Dans l’écran de propriétés de l’IPv4, mettez </w:t>
+      </w:r>
+      <w:r>
+        <w:t xml:space="preserve">une adresse IP qui se trouvera dans le même sous-réseau que celui </w:t>
+      </w:r>
+      <w:r>
+        <w:t>du convertisseur</w:t>
+      </w:r>
+      <w:r>
+        <w:t xml:space="preserve">. Dans ce guide, nous avons décidez de mettre </w:t>
+      </w:r>
+      <w:r>
+        <w:t>le sous-réseau</w:t>
+      </w:r>
+      <w:r>
+        <w:t xml:space="preserve"> « 192.168.</w:t>
+      </w:r>
+      <w:r>
+        <w:t>96</w:t>
+      </w:r>
+      <w:r>
+        <w:t>.</w:t>
+      </w:r>
+      <w:r>
+        <w:t>0</w:t>
+      </w:r>
+      <w:r>
+        <w:t xml:space="preserve"> » </w:t>
+      </w:r>
+      <w:r>
+        <w:t>avec l’ordinateur comme 110</w:t>
+      </w:r>
       <w:r>
         <w:rPr>
-          <w:noProof/>
+          <w:vertAlign w:val="superscript"/>
         </w:rPr>
-        <w:lastRenderedPageBreak/>
-        <w:drawing>
-          <wp:inline distT="0" distB="0" distL="0" distR="0" wp14:anchorId="6A0A5CE1" wp14:editId="12D36023">
-            <wp:extent cx="5760720" cy="4297680"/>
-            <wp:effectExtent l="0" t="0" r="0" b="7620"/>
-            <wp:docPr id="1807474582" name="Image 1"/>
-            <wp:cNvGraphicFramePr>
-              <a:graphicFrameLocks xmlns:a="http://schemas.openxmlformats.org/drawingml/2006/main" noChangeAspect="1"/>
-            </wp:cNvGraphicFramePr>
-            <a:graphic xmlns:a="http://schemas.openxmlformats.org/drawingml/2006/main">
-              <a:graphicData uri="http://schemas.openxmlformats.org/drawingml/2006/picture">
-                <pic:pic xmlns:pic="http://schemas.openxmlformats.org/drawingml/2006/picture">
-                  <pic:nvPicPr>
-                    <pic:cNvPr id="1807474582" name=""/>
-                    <pic:cNvPicPr/>
-                  </pic:nvPicPr>
-                  <pic:blipFill>
-                    <a:blip r:embed="rId10"/>
-                    <a:stretch>
-                      <a:fillRect/>
-                    </a:stretch>
-                  </pic:blipFill>
-                  <pic:spPr>
-                    <a:xfrm>
-                      <a:off x="0" y="0"/>
-                      <a:ext cx="5760720" cy="4297680"/>
-                    </a:xfrm>
-                    <a:prstGeom prst="rect">
-                      <a:avLst/>
-                    </a:prstGeom>
-                  </pic:spPr>
-                </pic:pic>
-              </a:graphicData>
-            </a:graphic>
-          </wp:inline>
-        </w:drawing>
+        <w:t>ème</w:t>
+      </w:r>
+      <w:r>
+        <w:t xml:space="preserve"> hôte pour s’assurer </w:t>
+      </w:r>
+      <w:r>
+        <w:t>un</w:t>
+      </w:r>
+      <w:r>
+        <w:t xml:space="preserve"> maximum qu’il ne soit pas sur une adresse déjà utilisée</w:t>
+      </w:r>
+      <w:r>
+        <w:t>. Validez en cliquant sur « OK »</w:t>
       </w:r>
       <w:r>
         <w:rPr>
@@ -545,144 +389,246 @@
         </w:rPr>
         <w:t xml:space="preserve"> </w:t>
       </w:r>
-      <w:r>
-        <w:rPr>
-          <w:noProof/>
-        </w:rPr>
-        <w:drawing>
-          <wp:inline distT="0" distB="0" distL="0" distR="0" wp14:anchorId="4A83642F" wp14:editId="16B7C015">
-            <wp:extent cx="5760720" cy="2726690"/>
-            <wp:effectExtent l="0" t="0" r="0" b="0"/>
-            <wp:docPr id="1501330480" name="Image 1"/>
-            <wp:cNvGraphicFramePr>
-              <a:graphicFrameLocks xmlns:a="http://schemas.openxmlformats.org/drawingml/2006/main" noChangeAspect="1"/>
-            </wp:cNvGraphicFramePr>
-            <a:graphic xmlns:a="http://schemas.openxmlformats.org/drawingml/2006/main">
-              <a:graphicData uri="http://schemas.openxmlformats.org/drawingml/2006/picture">
-                <pic:pic xmlns:pic="http://schemas.openxmlformats.org/drawingml/2006/picture">
-                  <pic:nvPicPr>
-                    <pic:cNvPr id="1501330480" name=""/>
-                    <pic:cNvPicPr/>
-                  </pic:nvPicPr>
-                  <pic:blipFill>
-                    <a:blip r:embed="rId11"/>
-                    <a:stretch>
-                      <a:fillRect/>
-                    </a:stretch>
-                  </pic:blipFill>
-                  <pic:spPr>
-                    <a:xfrm>
-                      <a:off x="0" y="0"/>
-                      <a:ext cx="5760720" cy="2726690"/>
-                    </a:xfrm>
-                    <a:prstGeom prst="rect">
-                      <a:avLst/>
-                    </a:prstGeom>
-                  </pic:spPr>
-                </pic:pic>
-              </a:graphicData>
-            </a:graphic>
-          </wp:inline>
-        </w:drawing>
-      </w:r>
-      <w:r>
-        <w:rPr>
-          <w:noProof/>
-        </w:rPr>
+    </w:p>
+    <w:p/>
+    <w:p>
+      <w:pPr>
+        <w:pStyle w:val="Paragraphedeliste"/>
+        <w:numPr>
+          <w:ilvl w:val="0"/>
+          <w:numId w:val="8"/>
+        </w:numPr>
+      </w:pPr>
+      <w:r>
+        <w:t>Installation des applications</w:t>
+      </w:r>
+    </w:p>
+    <w:p/>
+    <w:p>
+      <w:r>
+        <w:t xml:space="preserve">Avant de passer à la configuration du convertisseur, appareil essentiel </w:t>
+      </w:r>
+      <w:r>
+        <w:t xml:space="preserve">pour transmettre un message de l’ordinateur à </w:t>
+      </w:r>
+      <w:r>
         <w:t xml:space="preserve"> </w:t>
       </w:r>
-      <w:r>
-        <w:rPr>
-          <w:noProof/>
-        </w:rPr>
+    </w:p>
+    <w:p/>
+    <w:p>
+      <w:r>
+        <w:t xml:space="preserve">Avec ça l’ordinateur est prêt, il faut à présent configurer le convertisseur qui recevra les informations de l’ordinateur pour ensuite les envoyer à l’afficheur qui se chargera de dévoiler l’indice. </w:t>
+      </w:r>
+    </w:p>
+    <w:p/>
+    <w:p/>
+    <w:p>
+      <w:r>
+        <w:t xml:space="preserve">Afin de pouvoir </w:t>
+      </w:r>
+    </w:p>
+    <w:p/>
+    <w:p/>
+    <w:p/>
+    <w:p/>
+    <w:p/>
+    <w:p>
+      <w:pPr>
+        <w:pStyle w:val="Paragraphedeliste"/>
+        <w:numPr>
+          <w:ilvl w:val="0"/>
+          <w:numId w:val="5"/>
+        </w:numPr>
+      </w:pPr>
+      <w:r>
+        <w:t xml:space="preserve">Brancher ordi en </w:t>
+      </w:r>
+      <w:proofErr w:type="spellStart"/>
+      <w:r>
+        <w:t>ethernet</w:t>
+      </w:r>
+      <w:proofErr w:type="spellEnd"/>
+    </w:p>
+    <w:p>
+      <w:pPr>
+        <w:pStyle w:val="Paragraphedeliste"/>
+        <w:numPr>
+          <w:ilvl w:val="0"/>
+          <w:numId w:val="5"/>
+        </w:numPr>
+      </w:pPr>
+      <w:r>
+        <w:t xml:space="preserve">Mettre pc sur une </w:t>
+      </w:r>
+      <w:proofErr w:type="spellStart"/>
+      <w:r>
+        <w:t>ip</w:t>
+      </w:r>
+      <w:proofErr w:type="spellEnd"/>
+      <w:r>
+        <w:t xml:space="preserve"> fixe NON UTILISÉE</w:t>
+      </w:r>
+    </w:p>
+    <w:p>
+      <w:pPr>
+        <w:pStyle w:val="Paragraphedeliste"/>
+        <w:numPr>
+          <w:ilvl w:val="0"/>
+          <w:numId w:val="5"/>
+        </w:numPr>
+      </w:pPr>
+      <w:r>
+        <w:t xml:space="preserve">Installer </w:t>
+      </w:r>
+      <w:proofErr w:type="spellStart"/>
+      <w:r>
+        <w:t>ezManager</w:t>
+      </w:r>
+      <w:proofErr w:type="spellEnd"/>
+    </w:p>
+    <w:p>
+      <w:pPr>
+        <w:pStyle w:val="Paragraphedeliste"/>
+        <w:numPr>
+          <w:ilvl w:val="0"/>
+          <w:numId w:val="5"/>
+        </w:numPr>
+      </w:pPr>
+      <w:r>
+        <w:t>Brancher convertisseur à ordi pour configurer</w:t>
+      </w:r>
+    </w:p>
+    <w:p>
+      <w:pPr>
+        <w:pStyle w:val="Paragraphedeliste"/>
+        <w:numPr>
+          <w:ilvl w:val="0"/>
+          <w:numId w:val="5"/>
+        </w:numPr>
+      </w:pPr>
+      <w:r>
+        <w:t>Configurer</w:t>
+      </w:r>
+    </w:p>
+    <w:p>
+      <w:pPr>
+        <w:pStyle w:val="Paragraphedeliste"/>
+        <w:numPr>
+          <w:ilvl w:val="0"/>
+          <w:numId w:val="5"/>
+        </w:numPr>
+      </w:pPr>
+      <w:r>
+        <w:t xml:space="preserve">Brancher à afficheur et </w:t>
+      </w:r>
+      <w:proofErr w:type="spellStart"/>
+      <w:r>
+        <w:t>ethernet</w:t>
+      </w:r>
+      <w:proofErr w:type="spellEnd"/>
+    </w:p>
+    <w:p/>
+    <w:p>
+      <w:pPr>
+        <w:pStyle w:val="Titre1"/>
+        <w:numPr>
+          <w:ilvl w:val="0"/>
+          <w:numId w:val="1"/>
+        </w:numPr>
+      </w:pPr>
+      <w:r>
+        <w:t>Installation et configuration du convertisseur CSE-H53N</w:t>
+      </w:r>
+    </w:p>
+    <w:p/>
+    <w:p>
+      <w:pPr>
+        <w:pStyle w:val="Titre2"/>
+        <w:numPr>
+          <w:ilvl w:val="0"/>
+          <w:numId w:val="4"/>
+        </w:numPr>
+      </w:pPr>
+      <w:r>
+        <w:t>Présentation du matériel</w:t>
+      </w:r>
+    </w:p>
+    <w:p/>
+    <w:p/>
+    <w:p>
+      <w:r>
+        <w:t xml:space="preserve">Premièrement nous allons installer le logiciel </w:t>
+      </w:r>
+      <w:proofErr w:type="spellStart"/>
+      <w:r>
+        <w:t>ezManager</w:t>
+      </w:r>
+      <w:proofErr w:type="spellEnd"/>
+      <w:r>
+        <w:t xml:space="preserve"> qui nous permettra de configurer le convertisseur afin qu’il permette à l’ordinateur de communiquer et permettre d’afficher les indices à l’écran d’affichage.</w:t>
+      </w:r>
+    </w:p>
+    <w:p>
+      <w:r>
+        <w:t xml:space="preserve">Pour ce faire il faut se rendre sur la page de téléchargement grâce à ce lien </w:t>
+      </w:r>
+    </w:p>
+    <w:p/>
+    <w:p>
+      <w:r>
+        <w:t>Ensuite, pour que le convertisseur</w:t>
+      </w:r>
+    </w:p>
+    <w:p/>
+    <w:p>
+      <w:pPr>
+        <w:pStyle w:val="Titre2"/>
+        <w:numPr>
+          <w:ilvl w:val="0"/>
+          <w:numId w:val="4"/>
+        </w:numPr>
+      </w:pPr>
+      <w:r>
+        <w:t>A</w:t>
+      </w:r>
+    </w:p>
+    <w:p/>
+    <w:p>
+      <w:pPr>
+        <w:pStyle w:val="Titre2"/>
+        <w:numPr>
+          <w:ilvl w:val="0"/>
+          <w:numId w:val="4"/>
+        </w:numPr>
+      </w:pPr>
+      <w:r>
         <w:lastRenderedPageBreak/>
-        <w:drawing>
-          <wp:inline distT="0" distB="0" distL="0" distR="0" wp14:anchorId="79475C49" wp14:editId="4CD97CF8">
-            <wp:extent cx="5760720" cy="3056255"/>
-            <wp:effectExtent l="0" t="0" r="0" b="0"/>
-            <wp:docPr id="1532319596" name="Image 1"/>
-            <wp:cNvGraphicFramePr>
-              <a:graphicFrameLocks xmlns:a="http://schemas.openxmlformats.org/drawingml/2006/main" noChangeAspect="1"/>
-            </wp:cNvGraphicFramePr>
-            <a:graphic xmlns:a="http://schemas.openxmlformats.org/drawingml/2006/main">
-              <a:graphicData uri="http://schemas.openxmlformats.org/drawingml/2006/picture">
-                <pic:pic xmlns:pic="http://schemas.openxmlformats.org/drawingml/2006/picture">
-                  <pic:nvPicPr>
-                    <pic:cNvPr id="1532319596" name=""/>
-                    <pic:cNvPicPr/>
-                  </pic:nvPicPr>
-                  <pic:blipFill>
-                    <a:blip r:embed="rId12"/>
-                    <a:stretch>
-                      <a:fillRect/>
-                    </a:stretch>
-                  </pic:blipFill>
-                  <pic:spPr>
-                    <a:xfrm>
-                      <a:off x="0" y="0"/>
-                      <a:ext cx="5760720" cy="3056255"/>
-                    </a:xfrm>
-                    <a:prstGeom prst="rect">
-                      <a:avLst/>
-                    </a:prstGeom>
-                  </pic:spPr>
-                </pic:pic>
-              </a:graphicData>
-            </a:graphic>
-          </wp:inline>
-        </w:drawing>
-      </w:r>
-      <w:r>
-        <w:rPr>
-          <w:noProof/>
-        </w:rPr>
-        <w:t xml:space="preserve"> </w:t>
-      </w:r>
-      <w:r>
-        <w:rPr>
-          <w:noProof/>
-        </w:rPr>
-        <w:lastRenderedPageBreak/>
-        <w:drawing>
-          <wp:inline distT="0" distB="0" distL="0" distR="0" wp14:anchorId="6F9D1DC0" wp14:editId="7F68ABB6">
-            <wp:extent cx="5760720" cy="6538595"/>
-            <wp:effectExtent l="0" t="0" r="0" b="0"/>
-            <wp:docPr id="83156503" name="Image 1"/>
-            <wp:cNvGraphicFramePr>
-              <a:graphicFrameLocks xmlns:a="http://schemas.openxmlformats.org/drawingml/2006/main" noChangeAspect="1"/>
-            </wp:cNvGraphicFramePr>
-            <a:graphic xmlns:a="http://schemas.openxmlformats.org/drawingml/2006/main">
-              <a:graphicData uri="http://schemas.openxmlformats.org/drawingml/2006/picture">
-                <pic:pic xmlns:pic="http://schemas.openxmlformats.org/drawingml/2006/picture">
-                  <pic:nvPicPr>
-                    <pic:cNvPr id="83156503" name=""/>
-                    <pic:cNvPicPr/>
-                  </pic:nvPicPr>
-                  <pic:blipFill>
-                    <a:blip r:embed="rId13"/>
-                    <a:stretch>
-                      <a:fillRect/>
-                    </a:stretch>
-                  </pic:blipFill>
-                  <pic:spPr>
-                    <a:xfrm>
-                      <a:off x="0" y="0"/>
-                      <a:ext cx="5760720" cy="6538595"/>
-                    </a:xfrm>
-                    <a:prstGeom prst="rect">
-                      <a:avLst/>
-                    </a:prstGeom>
-                  </pic:spPr>
-                </pic:pic>
-              </a:graphicData>
-            </a:graphic>
-          </wp:inline>
-        </w:drawing>
-      </w:r>
-    </w:p>
+        <w:t>Remise à zéro</w:t>
+      </w:r>
+    </w:p>
+    <w:p/>
+    <w:p>
+      <w:pPr>
+        <w:pStyle w:val="Titre2"/>
+        <w:numPr>
+          <w:ilvl w:val="0"/>
+          <w:numId w:val="4"/>
+        </w:numPr>
+      </w:pPr>
+      <w:r>
+        <w:t>Configuration</w:t>
+      </w:r>
+    </w:p>
+    <w:p>
+      <w:pPr>
+        <w:ind w:firstLine="360"/>
+      </w:pPr>
+    </w:p>
+    <w:p/>
     <w:sectPr>
-      <w:headerReference w:type="default" r:id="rId14"/>
-      <w:footerReference w:type="default" r:id="rId15"/>
+      <w:headerReference w:type="default" r:id="rId10"/>
+      <w:footerReference w:type="default" r:id="rId11"/>
       <w:pgSz w:w="11906" w:h="16838"/>
       <w:pgMar w:top="1417" w:right="1417" w:bottom="1417" w:left="1417" w:header="708" w:footer="708" w:gutter="0"/>
       <w:cols w:space="708"/>
@@ -722,15 +668,19 @@
   <w:p>
     <w:pPr>
       <w:pStyle w:val="Pieddepage"/>
+      <w:tabs>
+        <w:tab w:val="clear" w:pos="9072"/>
+      </w:tabs>
+      <w:jc w:val="left"/>
     </w:pPr>
     <w:r>
       <w:rPr>
         <w:noProof/>
       </w:rPr>
       <w:drawing>
-        <wp:inline distT="0" distB="0" distL="0" distR="0" wp14:anchorId="358ED1AC" wp14:editId="63DCC639">
-          <wp:extent cx="1476375" cy="474549"/>
-          <wp:effectExtent l="0" t="0" r="0" b="1905"/>
+        <wp:inline distT="0" distB="0" distL="0" distR="0" wp14:anchorId="358ED1AC" wp14:editId="0790BFEB">
+          <wp:extent cx="1156447" cy="355978"/>
+          <wp:effectExtent l="0" t="0" r="5715" b="6350"/>
           <wp:docPr id="1591353271" name="Image 1"/>
           <wp:cNvGraphicFramePr>
             <a:graphicFrameLocks xmlns:a="http://schemas.openxmlformats.org/drawingml/2006/main" noChangeAspect="1"/>
@@ -760,7 +710,7 @@
                 <pic:spPr bwMode="auto">
                   <a:xfrm>
                     <a:off x="0" y="0"/>
-                    <a:ext cx="1522685" cy="489434"/>
+                    <a:ext cx="1227044" cy="377709"/>
                   </a:xfrm>
                   <a:prstGeom prst="rect">
                     <a:avLst/>
@@ -816,6 +766,7 @@
         <w:tab w:val="left" w:pos="3495"/>
         <w:tab w:val="left" w:pos="7590"/>
       </w:tabs>
+      <w:jc w:val="center"/>
     </w:pPr>
     <w:r>
       <w:t>Guide d’installation</w:t>
@@ -946,6 +897,95 @@
     </w:lvl>
   </w:abstractNum>
   <w:abstractNum w:abstractNumId="1" w15:restartNumberingAfterBreak="0">
+    <w:nsid w:val="13F017E0"/>
+    <w:multiLevelType w:val="hybridMultilevel"/>
+    <w:tmpl w:val="F60A9A58"/>
+    <w:lvl w:ilvl="0" w:tplc="653AC16C">
+      <w:start w:val="1"/>
+      <w:numFmt w:val="decimal"/>
+      <w:lvlText w:val="%1-"/>
+      <w:lvlJc w:val="left"/>
+      <w:pPr>
+        <w:ind w:left="720" w:hanging="360"/>
+      </w:pPr>
+      <w:rPr>
+        <w:rFonts w:hint="default"/>
+      </w:rPr>
+    </w:lvl>
+    <w:lvl w:ilvl="1" w:tplc="040C0019" w:tentative="1">
+      <w:start w:val="1"/>
+      <w:numFmt w:val="lowerLetter"/>
+      <w:lvlText w:val="%2."/>
+      <w:lvlJc w:val="left"/>
+      <w:pPr>
+        <w:ind w:left="1440" w:hanging="360"/>
+      </w:pPr>
+    </w:lvl>
+    <w:lvl w:ilvl="2" w:tplc="040C001B" w:tentative="1">
+      <w:start w:val="1"/>
+      <w:numFmt w:val="lowerRoman"/>
+      <w:lvlText w:val="%3."/>
+      <w:lvlJc w:val="right"/>
+      <w:pPr>
+        <w:ind w:left="2160" w:hanging="180"/>
+      </w:pPr>
+    </w:lvl>
+    <w:lvl w:ilvl="3" w:tplc="040C000F" w:tentative="1">
+      <w:start w:val="1"/>
+      <w:numFmt w:val="decimal"/>
+      <w:lvlText w:val="%4."/>
+      <w:lvlJc w:val="left"/>
+      <w:pPr>
+        <w:ind w:left="2880" w:hanging="360"/>
+      </w:pPr>
+    </w:lvl>
+    <w:lvl w:ilvl="4" w:tplc="040C0019" w:tentative="1">
+      <w:start w:val="1"/>
+      <w:numFmt w:val="lowerLetter"/>
+      <w:lvlText w:val="%5."/>
+      <w:lvlJc w:val="left"/>
+      <w:pPr>
+        <w:ind w:left="3600" w:hanging="360"/>
+      </w:pPr>
+    </w:lvl>
+    <w:lvl w:ilvl="5" w:tplc="040C001B" w:tentative="1">
+      <w:start w:val="1"/>
+      <w:numFmt w:val="lowerRoman"/>
+      <w:lvlText w:val="%6."/>
+      <w:lvlJc w:val="right"/>
+      <w:pPr>
+        <w:ind w:left="4320" w:hanging="180"/>
+      </w:pPr>
+    </w:lvl>
+    <w:lvl w:ilvl="6" w:tplc="040C000F" w:tentative="1">
+      <w:start w:val="1"/>
+      <w:numFmt w:val="decimal"/>
+      <w:lvlText w:val="%7."/>
+      <w:lvlJc w:val="left"/>
+      <w:pPr>
+        <w:ind w:left="5040" w:hanging="360"/>
+      </w:pPr>
+    </w:lvl>
+    <w:lvl w:ilvl="7" w:tplc="040C0019" w:tentative="1">
+      <w:start w:val="1"/>
+      <w:numFmt w:val="lowerLetter"/>
+      <w:lvlText w:val="%8."/>
+      <w:lvlJc w:val="left"/>
+      <w:pPr>
+        <w:ind w:left="5760" w:hanging="360"/>
+      </w:pPr>
+    </w:lvl>
+    <w:lvl w:ilvl="8" w:tplc="040C001B" w:tentative="1">
+      <w:start w:val="1"/>
+      <w:numFmt w:val="lowerRoman"/>
+      <w:lvlText w:val="%9."/>
+      <w:lvlJc w:val="right"/>
+      <w:pPr>
+        <w:ind w:left="6480" w:hanging="180"/>
+      </w:pPr>
+    </w:lvl>
+  </w:abstractNum>
+  <w:abstractNum w:abstractNumId="2" w15:restartNumberingAfterBreak="0">
     <w:nsid w:val="3A173C2B"/>
     <w:multiLevelType w:val="hybridMultilevel"/>
     <w:tmpl w:val="F3A23704"/>
@@ -1031,7 +1071,7 @@
       </w:pPr>
     </w:lvl>
   </w:abstractNum>
-  <w:abstractNum w:abstractNumId="2" w15:restartNumberingAfterBreak="0">
+  <w:abstractNum w:abstractNumId="3" w15:restartNumberingAfterBreak="0">
     <w:nsid w:val="47FA7C7A"/>
     <w:multiLevelType w:val="hybridMultilevel"/>
     <w:tmpl w:val="8A242DB6"/>
@@ -1120,7 +1160,96 @@
       </w:pPr>
     </w:lvl>
   </w:abstractNum>
-  <w:abstractNum w:abstractNumId="3" w15:restartNumberingAfterBreak="0">
+  <w:abstractNum w:abstractNumId="4" w15:restartNumberingAfterBreak="0">
+    <w:nsid w:val="5B3C692A"/>
+    <w:multiLevelType w:val="hybridMultilevel"/>
+    <w:tmpl w:val="179AE296"/>
+    <w:lvl w:ilvl="0" w:tplc="040C0017">
+      <w:start w:val="1"/>
+      <w:numFmt w:val="lowerLetter"/>
+      <w:lvlText w:val="%1)"/>
+      <w:lvlJc w:val="left"/>
+      <w:pPr>
+        <w:ind w:left="720" w:hanging="360"/>
+      </w:pPr>
+      <w:rPr>
+        <w:rFonts w:hint="default"/>
+      </w:rPr>
+    </w:lvl>
+    <w:lvl w:ilvl="1" w:tplc="040C0019" w:tentative="1">
+      <w:start w:val="1"/>
+      <w:numFmt w:val="lowerLetter"/>
+      <w:lvlText w:val="%2."/>
+      <w:lvlJc w:val="left"/>
+      <w:pPr>
+        <w:ind w:left="1440" w:hanging="360"/>
+      </w:pPr>
+    </w:lvl>
+    <w:lvl w:ilvl="2" w:tplc="040C001B" w:tentative="1">
+      <w:start w:val="1"/>
+      <w:numFmt w:val="lowerRoman"/>
+      <w:lvlText w:val="%3."/>
+      <w:lvlJc w:val="right"/>
+      <w:pPr>
+        <w:ind w:left="2160" w:hanging="180"/>
+      </w:pPr>
+    </w:lvl>
+    <w:lvl w:ilvl="3" w:tplc="040C000F" w:tentative="1">
+      <w:start w:val="1"/>
+      <w:numFmt w:val="decimal"/>
+      <w:lvlText w:val="%4."/>
+      <w:lvlJc w:val="left"/>
+      <w:pPr>
+        <w:ind w:left="2880" w:hanging="360"/>
+      </w:pPr>
+    </w:lvl>
+    <w:lvl w:ilvl="4" w:tplc="040C0019" w:tentative="1">
+      <w:start w:val="1"/>
+      <w:numFmt w:val="lowerLetter"/>
+      <w:lvlText w:val="%5."/>
+      <w:lvlJc w:val="left"/>
+      <w:pPr>
+        <w:ind w:left="3600" w:hanging="360"/>
+      </w:pPr>
+    </w:lvl>
+    <w:lvl w:ilvl="5" w:tplc="040C001B" w:tentative="1">
+      <w:start w:val="1"/>
+      <w:numFmt w:val="lowerRoman"/>
+      <w:lvlText w:val="%6."/>
+      <w:lvlJc w:val="right"/>
+      <w:pPr>
+        <w:ind w:left="4320" w:hanging="180"/>
+      </w:pPr>
+    </w:lvl>
+    <w:lvl w:ilvl="6" w:tplc="040C000F" w:tentative="1">
+      <w:start w:val="1"/>
+      <w:numFmt w:val="decimal"/>
+      <w:lvlText w:val="%7."/>
+      <w:lvlJc w:val="left"/>
+      <w:pPr>
+        <w:ind w:left="5040" w:hanging="360"/>
+      </w:pPr>
+    </w:lvl>
+    <w:lvl w:ilvl="7" w:tplc="040C0019" w:tentative="1">
+      <w:start w:val="1"/>
+      <w:numFmt w:val="lowerLetter"/>
+      <w:lvlText w:val="%8."/>
+      <w:lvlJc w:val="left"/>
+      <w:pPr>
+        <w:ind w:left="5760" w:hanging="360"/>
+      </w:pPr>
+    </w:lvl>
+    <w:lvl w:ilvl="8" w:tplc="040C001B" w:tentative="1">
+      <w:start w:val="1"/>
+      <w:numFmt w:val="lowerRoman"/>
+      <w:lvlText w:val="%9."/>
+      <w:lvlJc w:val="right"/>
+      <w:pPr>
+        <w:ind w:left="6480" w:hanging="180"/>
+      </w:pPr>
+    </w:lvl>
+  </w:abstractNum>
+  <w:abstractNum w:abstractNumId="5" w15:restartNumberingAfterBreak="0">
     <w:nsid w:val="5C211FBC"/>
     <w:multiLevelType w:val="hybridMultilevel"/>
     <w:tmpl w:val="0E22A19A"/>
@@ -1209,7 +1338,7 @@
       </w:pPr>
     </w:lvl>
   </w:abstractNum>
-  <w:abstractNum w:abstractNumId="4" w15:restartNumberingAfterBreak="0">
+  <w:abstractNum w:abstractNumId="6" w15:restartNumberingAfterBreak="0">
     <w:nsid w:val="603D56FB"/>
     <w:multiLevelType w:val="hybridMultilevel"/>
     <w:tmpl w:val="FCAC07FA"/>
@@ -1298,20 +1427,210 @@
       </w:pPr>
     </w:lvl>
   </w:abstractNum>
+  <w:abstractNum w:abstractNumId="7" w15:restartNumberingAfterBreak="0">
+    <w:nsid w:val="62B75114"/>
+    <w:multiLevelType w:val="hybridMultilevel"/>
+    <w:tmpl w:val="ACD033C8"/>
+    <w:lvl w:ilvl="0" w:tplc="040C0011">
+      <w:start w:val="1"/>
+      <w:numFmt w:val="decimal"/>
+      <w:lvlText w:val="%1)"/>
+      <w:lvlJc w:val="left"/>
+      <w:pPr>
+        <w:ind w:left="720" w:hanging="360"/>
+      </w:pPr>
+      <w:rPr>
+        <w:rFonts w:hint="default"/>
+      </w:rPr>
+    </w:lvl>
+    <w:lvl w:ilvl="1" w:tplc="040C0019" w:tentative="1">
+      <w:start w:val="1"/>
+      <w:numFmt w:val="lowerLetter"/>
+      <w:lvlText w:val="%2."/>
+      <w:lvlJc w:val="left"/>
+      <w:pPr>
+        <w:ind w:left="1440" w:hanging="360"/>
+      </w:pPr>
+    </w:lvl>
+    <w:lvl w:ilvl="2" w:tplc="040C001B" w:tentative="1">
+      <w:start w:val="1"/>
+      <w:numFmt w:val="lowerRoman"/>
+      <w:lvlText w:val="%3."/>
+      <w:lvlJc w:val="right"/>
+      <w:pPr>
+        <w:ind w:left="2160" w:hanging="180"/>
+      </w:pPr>
+    </w:lvl>
+    <w:lvl w:ilvl="3" w:tplc="040C000F" w:tentative="1">
+      <w:start w:val="1"/>
+      <w:numFmt w:val="decimal"/>
+      <w:lvlText w:val="%4."/>
+      <w:lvlJc w:val="left"/>
+      <w:pPr>
+        <w:ind w:left="2880" w:hanging="360"/>
+      </w:pPr>
+    </w:lvl>
+    <w:lvl w:ilvl="4" w:tplc="040C0019" w:tentative="1">
+      <w:start w:val="1"/>
+      <w:numFmt w:val="lowerLetter"/>
+      <w:lvlText w:val="%5."/>
+      <w:lvlJc w:val="left"/>
+      <w:pPr>
+        <w:ind w:left="3600" w:hanging="360"/>
+      </w:pPr>
+    </w:lvl>
+    <w:lvl w:ilvl="5" w:tplc="040C001B" w:tentative="1">
+      <w:start w:val="1"/>
+      <w:numFmt w:val="lowerRoman"/>
+      <w:lvlText w:val="%6."/>
+      <w:lvlJc w:val="right"/>
+      <w:pPr>
+        <w:ind w:left="4320" w:hanging="180"/>
+      </w:pPr>
+    </w:lvl>
+    <w:lvl w:ilvl="6" w:tplc="040C000F" w:tentative="1">
+      <w:start w:val="1"/>
+      <w:numFmt w:val="decimal"/>
+      <w:lvlText w:val="%7."/>
+      <w:lvlJc w:val="left"/>
+      <w:pPr>
+        <w:ind w:left="5040" w:hanging="360"/>
+      </w:pPr>
+    </w:lvl>
+    <w:lvl w:ilvl="7" w:tplc="040C0019" w:tentative="1">
+      <w:start w:val="1"/>
+      <w:numFmt w:val="lowerLetter"/>
+      <w:lvlText w:val="%8."/>
+      <w:lvlJc w:val="left"/>
+      <w:pPr>
+        <w:ind w:left="5760" w:hanging="360"/>
+      </w:pPr>
+    </w:lvl>
+    <w:lvl w:ilvl="8" w:tplc="040C001B" w:tentative="1">
+      <w:start w:val="1"/>
+      <w:numFmt w:val="lowerRoman"/>
+      <w:lvlText w:val="%9."/>
+      <w:lvlJc w:val="right"/>
+      <w:pPr>
+        <w:ind w:left="6480" w:hanging="180"/>
+      </w:pPr>
+    </w:lvl>
+  </w:abstractNum>
+  <w:abstractNum w:abstractNumId="8" w15:restartNumberingAfterBreak="0">
+    <w:nsid w:val="7CBB7783"/>
+    <w:multiLevelType w:val="hybridMultilevel"/>
+    <w:tmpl w:val="179AE296"/>
+    <w:lvl w:ilvl="0" w:tplc="FFFFFFFF">
+      <w:start w:val="1"/>
+      <w:numFmt w:val="lowerLetter"/>
+      <w:lvlText w:val="%1)"/>
+      <w:lvlJc w:val="left"/>
+      <w:pPr>
+        <w:ind w:left="720" w:hanging="360"/>
+      </w:pPr>
+      <w:rPr>
+        <w:rFonts w:hint="default"/>
+      </w:rPr>
+    </w:lvl>
+    <w:lvl w:ilvl="1" w:tplc="FFFFFFFF" w:tentative="1">
+      <w:start w:val="1"/>
+      <w:numFmt w:val="lowerLetter"/>
+      <w:lvlText w:val="%2."/>
+      <w:lvlJc w:val="left"/>
+      <w:pPr>
+        <w:ind w:left="1440" w:hanging="360"/>
+      </w:pPr>
+    </w:lvl>
+    <w:lvl w:ilvl="2" w:tplc="FFFFFFFF" w:tentative="1">
+      <w:start w:val="1"/>
+      <w:numFmt w:val="lowerRoman"/>
+      <w:lvlText w:val="%3."/>
+      <w:lvlJc w:val="right"/>
+      <w:pPr>
+        <w:ind w:left="2160" w:hanging="180"/>
+      </w:pPr>
+    </w:lvl>
+    <w:lvl w:ilvl="3" w:tplc="FFFFFFFF" w:tentative="1">
+      <w:start w:val="1"/>
+      <w:numFmt w:val="decimal"/>
+      <w:lvlText w:val="%4."/>
+      <w:lvlJc w:val="left"/>
+      <w:pPr>
+        <w:ind w:left="2880" w:hanging="360"/>
+      </w:pPr>
+    </w:lvl>
+    <w:lvl w:ilvl="4" w:tplc="FFFFFFFF" w:tentative="1">
+      <w:start w:val="1"/>
+      <w:numFmt w:val="lowerLetter"/>
+      <w:lvlText w:val="%5."/>
+      <w:lvlJc w:val="left"/>
+      <w:pPr>
+        <w:ind w:left="3600" w:hanging="360"/>
+      </w:pPr>
+    </w:lvl>
+    <w:lvl w:ilvl="5" w:tplc="FFFFFFFF" w:tentative="1">
+      <w:start w:val="1"/>
+      <w:numFmt w:val="lowerRoman"/>
+      <w:lvlText w:val="%6."/>
+      <w:lvlJc w:val="right"/>
+      <w:pPr>
+        <w:ind w:left="4320" w:hanging="180"/>
+      </w:pPr>
+    </w:lvl>
+    <w:lvl w:ilvl="6" w:tplc="FFFFFFFF" w:tentative="1">
+      <w:start w:val="1"/>
+      <w:numFmt w:val="decimal"/>
+      <w:lvlText w:val="%7."/>
+      <w:lvlJc w:val="left"/>
+      <w:pPr>
+        <w:ind w:left="5040" w:hanging="360"/>
+      </w:pPr>
+    </w:lvl>
+    <w:lvl w:ilvl="7" w:tplc="FFFFFFFF" w:tentative="1">
+      <w:start w:val="1"/>
+      <w:numFmt w:val="lowerLetter"/>
+      <w:lvlText w:val="%8."/>
+      <w:lvlJc w:val="left"/>
+      <w:pPr>
+        <w:ind w:left="5760" w:hanging="360"/>
+      </w:pPr>
+    </w:lvl>
+    <w:lvl w:ilvl="8" w:tplc="FFFFFFFF" w:tentative="1">
+      <w:start w:val="1"/>
+      <w:numFmt w:val="lowerRoman"/>
+      <w:lvlText w:val="%9."/>
+      <w:lvlJc w:val="right"/>
+      <w:pPr>
+        <w:ind w:left="6480" w:hanging="180"/>
+      </w:pPr>
+    </w:lvl>
+  </w:abstractNum>
   <w:num w:numId="1" w16cid:durableId="130945820">
-    <w:abstractNumId w:val="1"/>
+    <w:abstractNumId w:val="2"/>
   </w:num>
   <w:num w:numId="2" w16cid:durableId="1367950139">
-    <w:abstractNumId w:val="4"/>
+    <w:abstractNumId w:val="6"/>
   </w:num>
   <w:num w:numId="3" w16cid:durableId="581566689">
-    <w:abstractNumId w:val="3"/>
+    <w:abstractNumId w:val="5"/>
   </w:num>
   <w:num w:numId="4" w16cid:durableId="2023161940">
-    <w:abstractNumId w:val="2"/>
+    <w:abstractNumId w:val="3"/>
   </w:num>
   <w:num w:numId="5" w16cid:durableId="1640459778">
     <w:abstractNumId w:val="0"/>
+  </w:num>
+  <w:num w:numId="6" w16cid:durableId="228032488">
+    <w:abstractNumId w:val="1"/>
+  </w:num>
+  <w:num w:numId="7" w16cid:durableId="147136919">
+    <w:abstractNumId w:val="7"/>
+  </w:num>
+  <w:num w:numId="8" w16cid:durableId="959998369">
+    <w:abstractNumId w:val="4"/>
+  </w:num>
+  <w:num w:numId="9" w16cid:durableId="464322858">
+    <w:abstractNumId w:val="8"/>
   </w:num>
 </w:numbering>
 </file>

</xml_diff>

<commit_message>
Update Guide installation de l'afficheur.docx
</commit_message>
<xml_diff>
--- a/Projet/Guide/Guide installation de l'afficheur.docx
+++ b/Projet/Guide/Guide installation de l'afficheur.docx
@@ -72,16 +72,31 @@
           </w:r>
         </w:p>
         <w:p>
-          <w:fldSimple w:instr=" TOC \o &quot;1-3&quot; \h \z \u ">
-            <w:r>
-              <w:rPr>
-                <w:b/>
-                <w:bCs/>
-                <w:noProof/>
-              </w:rPr>
-              <w:t>Aucune entrée de table des matières n'a été trouvée.</w:t>
-            </w:r>
-          </w:fldSimple>
+          <w:r>
+            <w:fldChar w:fldCharType="begin"/>
+          </w:r>
+          <w:r>
+            <w:instrText xml:space="preserve"> TOC \o "1-3" \h \z \u </w:instrText>
+          </w:r>
+          <w:r>
+            <w:fldChar w:fldCharType="separate"/>
+          </w:r>
+          <w:r>
+            <w:rPr>
+              <w:b/>
+              <w:bCs/>
+              <w:noProof/>
+            </w:rPr>
+            <w:t>Aucune entrée de table des matières n'a été trouvée.</w:t>
+          </w:r>
+          <w:r>
+            <w:rPr>
+              <w:b/>
+              <w:bCs/>
+              <w:noProof/>
+            </w:rPr>
+            <w:fldChar w:fldCharType="end"/>
+          </w:r>
         </w:p>
       </w:sdtContent>
     </w:sdt>
@@ -154,6 +169,9 @@
     </w:p>
     <w:p>
       <w:r>
+        <w:rPr>
+          <w:noProof/>
+        </w:rPr>
         <w:drawing>
           <wp:anchor distT="0" distB="0" distL="114300" distR="114300" simplePos="0" relativeHeight="251658240" behindDoc="1" locked="0" layoutInCell="1" allowOverlap="1" wp14:anchorId="22ED7BD4" wp14:editId="5291D14E">
             <wp:simplePos x="0" y="0"/>
@@ -251,6 +269,9 @@
     <w:p/>
     <w:p>
       <w:r>
+        <w:rPr>
+          <w:noProof/>
+        </w:rPr>
         <w:drawing>
           <wp:anchor distT="0" distB="0" distL="114300" distR="114300" simplePos="0" relativeHeight="251660288" behindDoc="1" locked="0" layoutInCell="1" allowOverlap="1" wp14:anchorId="6C2680ED" wp14:editId="7547A625">
             <wp:simplePos x="0" y="0"/>
@@ -332,6 +353,11 @@
       </w:r>
     </w:p>
     <w:p>
+      <w:pPr>
+        <w:rPr>
+          <w:noProof/>
+        </w:rPr>
+      </w:pPr>
       <w:r>
         <w:t xml:space="preserve">Dans l’écran de propriétés de l’IPv4, mettez </w:t>
       </w:r>
@@ -390,7 +416,20 @@
         <w:t xml:space="preserve"> </w:t>
       </w:r>
     </w:p>
-    <w:p/>
+    <w:p>
+      <w:pPr>
+        <w:jc w:val="left"/>
+        <w:rPr>
+          <w:noProof/>
+        </w:rPr>
+      </w:pPr>
+      <w:r>
+        <w:rPr>
+          <w:noProof/>
+        </w:rPr>
+        <w:br w:type="page"/>
+      </w:r>
+    </w:p>
     <w:p>
       <w:pPr>
         <w:pStyle w:val="Paragraphedeliste"/>
@@ -400,133 +439,151 @@
         </w:numPr>
       </w:pPr>
       <w:r>
-        <w:t>Installation des applications</w:t>
-      </w:r>
+        <w:lastRenderedPageBreak/>
+        <w:t xml:space="preserve">Installation </w:t>
+      </w:r>
+      <w:r>
+        <w:t xml:space="preserve">de </w:t>
+      </w:r>
+      <w:proofErr w:type="spellStart"/>
+      <w:r>
+        <w:t>EzManager</w:t>
+      </w:r>
+      <w:proofErr w:type="spellEnd"/>
     </w:p>
     <w:p/>
     <w:p>
       <w:r>
-        <w:t xml:space="preserve">Avant de passer à la configuration du convertisseur, appareil essentiel </w:t>
-      </w:r>
-      <w:r>
-        <w:t xml:space="preserve">pour transmettre un message de l’ordinateur à </w:t>
+        <w:t>Afin de pouvoir configurer le</w:t>
+      </w:r>
+      <w:r>
+        <w:t xml:space="preserve"> convertisseur, appareil essentiel </w:t>
+      </w:r>
+      <w:r>
+        <w:t>pour transmettre un message de l’ordinateur à</w:t>
       </w:r>
       <w:r>
         <w:t xml:space="preserve"> </w:t>
       </w:r>
+      <w:r>
+        <w:t xml:space="preserve">l’afficheur, nous aurons besoin du logiciel </w:t>
+      </w:r>
+      <w:proofErr w:type="spellStart"/>
+      <w:r>
+        <w:t>EzManager</w:t>
+      </w:r>
+      <w:proofErr w:type="spellEnd"/>
+      <w:r>
+        <w:t xml:space="preserve">, fourni par la société </w:t>
+      </w:r>
+      <w:proofErr w:type="spellStart"/>
+      <w:r>
+        <w:t>Sollae</w:t>
+      </w:r>
+      <w:proofErr w:type="spellEnd"/>
+      <w:r>
+        <w:t xml:space="preserve"> </w:t>
+      </w:r>
+      <w:proofErr w:type="spellStart"/>
+      <w:r>
+        <w:t>Systems</w:t>
+      </w:r>
+      <w:proofErr w:type="spellEnd"/>
+      <w:r>
+        <w:t xml:space="preserve"> depuis leur site internet.</w:t>
+      </w:r>
+    </w:p>
+    <w:p>
+      <w:r>
+        <w:t>Pour se faire, cliquez simplement sur ce lien, puis cliquez sur le bouton « Download for Windows ».</w:t>
+      </w:r>
+    </w:p>
+    <w:p>
+      <w:r>
+        <w:drawing>
+          <wp:anchor distT="0" distB="0" distL="114300" distR="114300" simplePos="0" relativeHeight="251661312" behindDoc="1" locked="0" layoutInCell="1" allowOverlap="1" wp14:anchorId="0FEE73E4" wp14:editId="4222EA66">
+            <wp:simplePos x="0" y="0"/>
+            <wp:positionH relativeFrom="column">
+              <wp:posOffset>-33655</wp:posOffset>
+            </wp:positionH>
+            <wp:positionV relativeFrom="paragraph">
+              <wp:posOffset>262890</wp:posOffset>
+            </wp:positionV>
+            <wp:extent cx="5760720" cy="2301240"/>
+            <wp:effectExtent l="0" t="0" r="0" b="3810"/>
+            <wp:wrapTight wrapText="bothSides">
+              <wp:wrapPolygon edited="0">
+                <wp:start x="0" y="0"/>
+                <wp:lineTo x="0" y="21457"/>
+                <wp:lineTo x="21500" y="21457"/>
+                <wp:lineTo x="21500" y="0"/>
+                <wp:lineTo x="0" y="0"/>
+              </wp:wrapPolygon>
+            </wp:wrapTight>
+            <wp:docPr id="1236166037" name="Image 1" descr="Une image contenant texte, capture d’écran, Police, nombre&#10;&#10;Le contenu généré par l’IA peut être incorrect."/>
+            <wp:cNvGraphicFramePr>
+              <a:graphicFrameLocks xmlns:a="http://schemas.openxmlformats.org/drawingml/2006/main" noChangeAspect="1"/>
+            </wp:cNvGraphicFramePr>
+            <a:graphic xmlns:a="http://schemas.openxmlformats.org/drawingml/2006/main">
+              <a:graphicData uri="http://schemas.openxmlformats.org/drawingml/2006/picture">
+                <pic:pic xmlns:pic="http://schemas.openxmlformats.org/drawingml/2006/picture">
+                  <pic:nvPicPr>
+                    <pic:cNvPr id="1236166037" name="Image 1" descr="Une image contenant texte, capture d’écran, Police, nombre&#10;&#10;Le contenu généré par l’IA peut être incorrect."/>
+                    <pic:cNvPicPr/>
+                  </pic:nvPicPr>
+                  <pic:blipFill>
+                    <a:blip r:embed="rId10">
+                      <a:extLst>
+                        <a:ext uri="{28A0092B-C50C-407E-A947-70E740481C1C}">
+                          <a14:useLocalDpi xmlns:a14="http://schemas.microsoft.com/office/drawing/2010/main" val="0"/>
+                        </a:ext>
+                      </a:extLst>
+                    </a:blip>
+                    <a:stretch>
+                      <a:fillRect/>
+                    </a:stretch>
+                  </pic:blipFill>
+                  <pic:spPr>
+                    <a:xfrm>
+                      <a:off x="0" y="0"/>
+                      <a:ext cx="5760720" cy="2301240"/>
+                    </a:xfrm>
+                    <a:prstGeom prst="rect">
+                      <a:avLst/>
+                    </a:prstGeom>
+                  </pic:spPr>
+                </pic:pic>
+              </a:graphicData>
+            </a:graphic>
+          </wp:anchor>
+        </w:drawing>
+      </w:r>
+      <w:hyperlink r:id="rId11" w:history="1">
+        <w:r>
+          <w:rPr>
+            <w:rStyle w:val="Lienhypertexte"/>
+          </w:rPr>
+          <w:t>https://www.eztcp.com/en</w:t>
+        </w:r>
+        <w:r>
+          <w:rPr>
+            <w:rStyle w:val="Lienhypertexte"/>
+          </w:rPr>
+          <w:t>/</w:t>
+        </w:r>
+        <w:r>
+          <w:rPr>
+            <w:rStyle w:val="Lienhypertexte"/>
+          </w:rPr>
+          <w:t>download/ezmanager</w:t>
+        </w:r>
+      </w:hyperlink>
     </w:p>
     <w:p/>
     <w:p>
       <w:r>
-        <w:t xml:space="preserve">Avec ça l’ordinateur est prêt, il faut à présent configurer le convertisseur qui recevra les informations de l’ordinateur pour ensuite les envoyer à l’afficheur qui se chargera de dévoiler l’indice. </w:t>
-      </w:r>
-    </w:p>
-    <w:p/>
-    <w:p/>
-    <w:p>
-      <w:r>
-        <w:t xml:space="preserve">Afin de pouvoir </w:t>
-      </w:r>
-    </w:p>
-    <w:p/>
-    <w:p/>
-    <w:p/>
-    <w:p/>
-    <w:p/>
-    <w:p>
-      <w:pPr>
-        <w:pStyle w:val="Paragraphedeliste"/>
-        <w:numPr>
-          <w:ilvl w:val="0"/>
-          <w:numId w:val="5"/>
-        </w:numPr>
-      </w:pPr>
-      <w:r>
-        <w:t xml:space="preserve">Brancher ordi en </w:t>
-      </w:r>
-      <w:proofErr w:type="spellStart"/>
-      <w:r>
-        <w:t>ethernet</w:t>
-      </w:r>
-      <w:proofErr w:type="spellEnd"/>
-    </w:p>
-    <w:p>
-      <w:pPr>
-        <w:pStyle w:val="Paragraphedeliste"/>
-        <w:numPr>
-          <w:ilvl w:val="0"/>
-          <w:numId w:val="5"/>
-        </w:numPr>
-      </w:pPr>
-      <w:r>
-        <w:t xml:space="preserve">Mettre pc sur une </w:t>
-      </w:r>
-      <w:proofErr w:type="spellStart"/>
-      <w:r>
-        <w:t>ip</w:t>
-      </w:r>
-      <w:proofErr w:type="spellEnd"/>
-      <w:r>
-        <w:t xml:space="preserve"> fixe NON UTILISÉE</w:t>
-      </w:r>
-    </w:p>
-    <w:p>
-      <w:pPr>
-        <w:pStyle w:val="Paragraphedeliste"/>
-        <w:numPr>
-          <w:ilvl w:val="0"/>
-          <w:numId w:val="5"/>
-        </w:numPr>
-      </w:pPr>
-      <w:r>
-        <w:t xml:space="preserve">Installer </w:t>
-      </w:r>
-      <w:proofErr w:type="spellStart"/>
-      <w:r>
-        <w:t>ezManager</w:t>
-      </w:r>
-      <w:proofErr w:type="spellEnd"/>
-    </w:p>
-    <w:p>
-      <w:pPr>
-        <w:pStyle w:val="Paragraphedeliste"/>
-        <w:numPr>
-          <w:ilvl w:val="0"/>
-          <w:numId w:val="5"/>
-        </w:numPr>
-      </w:pPr>
-      <w:r>
-        <w:t>Brancher convertisseur à ordi pour configurer</w:t>
-      </w:r>
-    </w:p>
-    <w:p>
-      <w:pPr>
-        <w:pStyle w:val="Paragraphedeliste"/>
-        <w:numPr>
-          <w:ilvl w:val="0"/>
-          <w:numId w:val="5"/>
-        </w:numPr>
-      </w:pPr>
-      <w:r>
-        <w:t>Configurer</w:t>
-      </w:r>
-    </w:p>
-    <w:p>
-      <w:pPr>
-        <w:pStyle w:val="Paragraphedeliste"/>
-        <w:numPr>
-          <w:ilvl w:val="0"/>
-          <w:numId w:val="5"/>
-        </w:numPr>
-      </w:pPr>
-      <w:r>
-        <w:t xml:space="preserve">Brancher à afficheur et </w:t>
-      </w:r>
-      <w:proofErr w:type="spellStart"/>
-      <w:r>
-        <w:t>ethernet</w:t>
-      </w:r>
-      <w:proofErr w:type="spellEnd"/>
+        <w:t>Avec ça nous avons ce qu’il nous faut pour configurer le convertisseur.</w:t>
+      </w:r>
     </w:p>
     <w:p/>
     <w:p>
@@ -538,97 +595,295 @@
         </w:numPr>
       </w:pPr>
       <w:r>
-        <w:t>Installation et configuration du convertisseur CSE-H53N</w:t>
+        <w:t>Configuration d</w:t>
+      </w:r>
+      <w:r>
+        <w:t>u convertisseur CSE-H53N</w:t>
       </w:r>
     </w:p>
     <w:p/>
     <w:p>
-      <w:pPr>
-        <w:pStyle w:val="Titre2"/>
-        <w:numPr>
-          <w:ilvl w:val="0"/>
-          <w:numId w:val="4"/>
-        </w:numPr>
-      </w:pPr>
-      <w:r>
-        <w:t>Présentation du matériel</w:t>
-      </w:r>
-    </w:p>
-    <w:p/>
-    <w:p/>
-    <w:p>
-      <w:r>
-        <w:t xml:space="preserve">Premièrement nous allons installer le logiciel </w:t>
+      <w:r>
+        <w:t xml:space="preserve">Maintenant que l’ordinateur est bien configuré et que le logiciel </w:t>
       </w:r>
       <w:proofErr w:type="spellStart"/>
       <w:r>
-        <w:t>ezManager</w:t>
+        <w:t>EzManager</w:t>
       </w:r>
       <w:proofErr w:type="spellEnd"/>
       <w:r>
-        <w:t xml:space="preserve"> qui nous permettra de configurer le convertisseur afin qu’il permette à l’ordinateur de communiquer et permettre d’afficher les indices à l’écran d’affichage.</w:t>
+        <w:t xml:space="preserve"> est installé, nous allons à présent brancher le convertisseur pour le configurer. </w:t>
       </w:r>
     </w:p>
     <w:p>
       <w:r>
-        <w:t xml:space="preserve">Pour ce faire il faut se rendre sur la page de téléchargement grâce à ce lien </w:t>
+        <w:t>Assurez-vous tout d’abord que le boîtier est branché sur secteur</w:t>
+      </w:r>
+      <w:r>
+        <w:t xml:space="preserve">. </w:t>
+      </w:r>
+      <w:r>
+        <w:t>Ensuite</w:t>
+      </w:r>
+      <w:r>
+        <w:t xml:space="preserve"> sur le connecteur RS-232</w:t>
+      </w:r>
+      <w:r>
+        <w:t xml:space="preserve"> </w:t>
+      </w:r>
+      <w:r>
+        <w:t xml:space="preserve">du convertisseur </w:t>
+      </w:r>
+      <w:r>
+        <w:t>connect</w:t>
+      </w:r>
+      <w:r>
+        <w:t>ez</w:t>
+      </w:r>
+      <w:r>
+        <w:t xml:space="preserve"> </w:t>
+      </w:r>
+      <w:r>
+        <w:t>un câble</w:t>
+      </w:r>
+      <w:r>
+        <w:t xml:space="preserve"> RS-232 vers USB que nous allons ensuite connecter à un port série de l’ordinateur.  Une fois cela fait</w:t>
+      </w:r>
+      <w:r>
+        <w:t>,</w:t>
+      </w:r>
+      <w:r>
+        <w:t xml:space="preserve"> </w:t>
+      </w:r>
+      <w:r>
+        <w:t>débranchez temporairement le câble RJ-45 de l’unité centrale et branchez</w:t>
+      </w:r>
+      <w:r>
+        <w:t xml:space="preserve"> un câble RJ-</w:t>
+      </w:r>
+      <w:r>
+        <w:t>45</w:t>
+      </w:r>
+      <w:r>
+        <w:t xml:space="preserve"> entre le convertisseur et</w:t>
+      </w:r>
+      <w:r>
+        <w:t xml:space="preserve"> </w:t>
+      </w:r>
+      <w:r>
+        <w:t xml:space="preserve">l’ordinateur. </w:t>
       </w:r>
     </w:p>
     <w:p/>
     <w:p>
-      <w:r>
-        <w:t>Ensuite, pour que le convertisseur</w:t>
+      <w:pPr>
+        <w:rPr>
+          <w:rFonts w:ascii="Segoe UI Symbol" w:hAnsi="Segoe UI Symbol"/>
+        </w:rPr>
+      </w:pPr>
+      <w:r>
+        <w:rPr>
+          <w:rFonts w:ascii="Segoe UI Symbol" w:hAnsi="Segoe UI Symbol"/>
+        </w:rPr>
+        <w:t xml:space="preserve">A présent, lancez le logiciel </w:t>
+      </w:r>
+      <w:proofErr w:type="spellStart"/>
+      <w:r>
+        <w:rPr>
+          <w:rFonts w:ascii="Segoe UI Symbol" w:hAnsi="Segoe UI Symbol"/>
+        </w:rPr>
+        <w:t>EzManager</w:t>
+      </w:r>
+      <w:proofErr w:type="spellEnd"/>
+      <w:r>
+        <w:rPr>
+          <w:rFonts w:ascii="Segoe UI Symbol" w:hAnsi="Segoe UI Symbol"/>
+        </w:rPr>
+        <w:t>.</w:t>
       </w:r>
     </w:p>
     <w:p/>
     <w:p>
       <w:pPr>
-        <w:pStyle w:val="Titre2"/>
+        <w:pStyle w:val="Paragraphedeliste"/>
         <w:numPr>
           <w:ilvl w:val="0"/>
-          <w:numId w:val="4"/>
+          <w:numId w:val="11"/>
         </w:numPr>
       </w:pPr>
       <w:r>
-        <w:t>A</w:t>
+        <w:lastRenderedPageBreak/>
+        <w:t>Configuration du boîtier</w:t>
       </w:r>
     </w:p>
     <w:p/>
     <w:p>
       <w:pPr>
-        <w:pStyle w:val="Titre2"/>
-        <w:numPr>
-          <w:ilvl w:val="0"/>
-          <w:numId w:val="4"/>
-        </w:numPr>
-      </w:pPr>
-      <w:r>
-        <w:lastRenderedPageBreak/>
-        <w:t>Remise à zéro</w:t>
-      </w:r>
-    </w:p>
-    <w:p/>
-    <w:p>
-      <w:pPr>
-        <w:pStyle w:val="Titre2"/>
-        <w:numPr>
-          <w:ilvl w:val="0"/>
-          <w:numId w:val="4"/>
-        </w:numPr>
-      </w:pPr>
-      <w:r>
-        <w:t>Configuration</w:t>
+        <w:rPr>
+          <w:noProof/>
+        </w:rPr>
+      </w:pPr>
+      <w:r>
+        <w:drawing>
+          <wp:anchor distT="0" distB="0" distL="114300" distR="114300" simplePos="0" relativeHeight="251662336" behindDoc="1" locked="0" layoutInCell="1" allowOverlap="1" wp14:anchorId="1CF9B2B9" wp14:editId="34FEB78F">
+            <wp:simplePos x="0" y="0"/>
+            <wp:positionH relativeFrom="margin">
+              <wp:posOffset>3843655</wp:posOffset>
+            </wp:positionH>
+            <wp:positionV relativeFrom="paragraph">
+              <wp:posOffset>8890</wp:posOffset>
+            </wp:positionV>
+            <wp:extent cx="1905000" cy="1710055"/>
+            <wp:effectExtent l="0" t="0" r="0" b="4445"/>
+            <wp:wrapTight wrapText="bothSides">
+              <wp:wrapPolygon edited="0">
+                <wp:start x="0" y="0"/>
+                <wp:lineTo x="0" y="21416"/>
+                <wp:lineTo x="21384" y="21416"/>
+                <wp:lineTo x="21384" y="0"/>
+                <wp:lineTo x="0" y="0"/>
+              </wp:wrapPolygon>
+            </wp:wrapTight>
+            <wp:docPr id="1540965055" name="Image 1" descr="Une image contenant texte, capture d’écran, Police, nombre&#10;&#10;Le contenu généré par l’IA peut être incorrect."/>
+            <wp:cNvGraphicFramePr>
+              <a:graphicFrameLocks xmlns:a="http://schemas.openxmlformats.org/drawingml/2006/main" noChangeAspect="1"/>
+            </wp:cNvGraphicFramePr>
+            <a:graphic xmlns:a="http://schemas.openxmlformats.org/drawingml/2006/main">
+              <a:graphicData uri="http://schemas.openxmlformats.org/drawingml/2006/picture">
+                <pic:pic xmlns:pic="http://schemas.openxmlformats.org/drawingml/2006/picture">
+                  <pic:nvPicPr>
+                    <pic:cNvPr id="1540965055" name="Image 1" descr="Une image contenant texte, capture d’écran, Police, nombre&#10;&#10;Le contenu généré par l’IA peut être incorrect."/>
+                    <pic:cNvPicPr/>
+                  </pic:nvPicPr>
+                  <pic:blipFill>
+                    <a:blip r:embed="rId12">
+                      <a:extLst>
+                        <a:ext uri="{28A0092B-C50C-407E-A947-70E740481C1C}">
+                          <a14:useLocalDpi xmlns:a14="http://schemas.microsoft.com/office/drawing/2010/main" val="0"/>
+                        </a:ext>
+                      </a:extLst>
+                    </a:blip>
+                    <a:stretch>
+                      <a:fillRect/>
+                    </a:stretch>
+                  </pic:blipFill>
+                  <pic:spPr>
+                    <a:xfrm>
+                      <a:off x="0" y="0"/>
+                      <a:ext cx="1905000" cy="1710055"/>
+                    </a:xfrm>
+                    <a:prstGeom prst="rect">
+                      <a:avLst/>
+                    </a:prstGeom>
+                  </pic:spPr>
+                </pic:pic>
+              </a:graphicData>
+            </a:graphic>
+            <wp14:sizeRelH relativeFrom="margin">
+              <wp14:pctWidth>0</wp14:pctWidth>
+            </wp14:sizeRelH>
+            <wp14:sizeRelV relativeFrom="margin">
+              <wp14:pctHeight>0</wp14:pctHeight>
+            </wp14:sizeRelV>
+          </wp:anchor>
+        </w:drawing>
+      </w:r>
+      <w:r>
+        <w:t xml:space="preserve">Une fois le logiciel lancé, rendez vous dans </w:t>
+      </w:r>
+      <w:proofErr w:type="spellStart"/>
+      <w:r>
+        <w:t>Search</w:t>
+      </w:r>
+      <w:proofErr w:type="spellEnd"/>
+      <w:r>
+        <w:t xml:space="preserve"> </w:t>
+      </w:r>
+      <w:proofErr w:type="spellStart"/>
+      <w:r>
+        <w:t>ezTCP</w:t>
+      </w:r>
+      <w:proofErr w:type="spellEnd"/>
+      <w:r>
+        <w:t xml:space="preserve"> et dans l’onglet « Serial »</w:t>
+      </w:r>
+      <w:r>
+        <w:rPr>
+          <w:noProof/>
+        </w:rPr>
+        <w:t xml:space="preserve"> et dans COM Port sélectionné le port série correspondant à celui auquel est connecté le convertisseur. Puis cliquez sur « Open ».</w:t>
       </w:r>
     </w:p>
     <w:p>
       <w:pPr>
-        <w:ind w:firstLine="360"/>
-      </w:pPr>
+        <w:rPr>
+          <w:noProof/>
+        </w:rPr>
+      </w:pPr>
+      <w:r>
+        <w:rPr>
+          <w:noProof/>
+        </w:rPr>
+        <w:t>Normalement, les boutons « Read » et « Reboot » se sont activés, et en cliquant sur « Read » une fenêtre pop-up s’est ouverte vous demandant de passer le boîtier en mode configuration série.</w:t>
+      </w:r>
     </w:p>
-    <w:p/>
+    <w:p>
+      <w:pPr>
+        <w:rPr>
+          <w:noProof/>
+        </w:rPr>
+      </w:pPr>
+    </w:p>
+    <w:p>
+      <w:pPr>
+        <w:rPr>
+          <w:noProof/>
+        </w:rPr>
+      </w:pPr>
+      <w:r>
+        <w:rPr>
+          <w:noProof/>
+        </w:rPr>
+        <w:t xml:space="preserve">Pour cela, nous allons nous intéresser </w:t>
+      </w:r>
+      <w:r>
+        <w:rPr>
+          <w:noProof/>
+        </w:rPr>
+        <w:t xml:space="preserve">au bouton de réinitialisation sur le côté du boîtier. </w:t>
+      </w:r>
+    </w:p>
+    <w:p>
+      <w:pPr>
+        <w:rPr>
+          <w:noProof/>
+        </w:rPr>
+      </w:pPr>
+      <w:r>
+        <w:rPr>
+          <w:noProof/>
+        </w:rPr>
+        <w:t xml:space="preserve">A l’aide d’un objet pointu, cliqué sur le bouton se trouvant dans le trou pendant moins d’une seconde. Les diodes à l’avant se mettront alors à clignoter. Faites de nouveau pression sur le bouton, mais maintenez la pendant une dizaine de secondes le temps que toutes les LED se soient toutes allumés avant de retirer l’objet du trou. Cela a eu pour effet de remettre par défaut les options du boîtier. </w:t>
+      </w:r>
+    </w:p>
+    <w:p>
+      <w:pPr>
+        <w:rPr>
+          <w:noProof/>
+        </w:rPr>
+      </w:pPr>
+    </w:p>
+    <w:p>
+      <w:r>
+        <w:t>Pendant que les diodes continuent de clignoter, revenez sur l’ordinateur et cliquez à nouveau sur le bouton « Read »</w:t>
+      </w:r>
+      <w:r>
+        <w:t xml:space="preserve">, et si tout a bien été fait, la barre verte chargera jusqu’au bout. </w:t>
+      </w:r>
+    </w:p>
     <w:sectPr>
-      <w:headerReference w:type="default" r:id="rId10"/>
-      <w:footerReference w:type="default" r:id="rId11"/>
+      <w:headerReference w:type="default" r:id="rId13"/>
+      <w:footerReference w:type="default" r:id="rId14"/>
       <w:pgSz w:w="11906" w:h="16838"/>
       <w:pgMar w:top="1417" w:right="1417" w:bottom="1417" w:left="1417" w:header="708" w:footer="708" w:gutter="0"/>
       <w:cols w:space="708"/>
@@ -897,6 +1152,92 @@
     </w:lvl>
   </w:abstractNum>
   <w:abstractNum w:abstractNumId="1" w15:restartNumberingAfterBreak="0">
+    <w:nsid w:val="107C2880"/>
+    <w:multiLevelType w:val="hybridMultilevel"/>
+    <w:tmpl w:val="F3A23704"/>
+    <w:lvl w:ilvl="0" w:tplc="FFFFFFFF">
+      <w:start w:val="1"/>
+      <w:numFmt w:val="upperRoman"/>
+      <w:lvlText w:val="%1."/>
+      <w:lvlJc w:val="right"/>
+      <w:pPr>
+        <w:ind w:left="720" w:hanging="360"/>
+      </w:pPr>
+    </w:lvl>
+    <w:lvl w:ilvl="1" w:tplc="FFFFFFFF">
+      <w:start w:val="1"/>
+      <w:numFmt w:val="lowerLetter"/>
+      <w:lvlText w:val="%2."/>
+      <w:lvlJc w:val="left"/>
+      <w:pPr>
+        <w:ind w:left="1440" w:hanging="360"/>
+      </w:pPr>
+    </w:lvl>
+    <w:lvl w:ilvl="2" w:tplc="FFFFFFFF" w:tentative="1">
+      <w:start w:val="1"/>
+      <w:numFmt w:val="lowerRoman"/>
+      <w:lvlText w:val="%3."/>
+      <w:lvlJc w:val="right"/>
+      <w:pPr>
+        <w:ind w:left="2160" w:hanging="180"/>
+      </w:pPr>
+    </w:lvl>
+    <w:lvl w:ilvl="3" w:tplc="FFFFFFFF" w:tentative="1">
+      <w:start w:val="1"/>
+      <w:numFmt w:val="decimal"/>
+      <w:lvlText w:val="%4."/>
+      <w:lvlJc w:val="left"/>
+      <w:pPr>
+        <w:ind w:left="2880" w:hanging="360"/>
+      </w:pPr>
+    </w:lvl>
+    <w:lvl w:ilvl="4" w:tplc="FFFFFFFF" w:tentative="1">
+      <w:start w:val="1"/>
+      <w:numFmt w:val="lowerLetter"/>
+      <w:lvlText w:val="%5."/>
+      <w:lvlJc w:val="left"/>
+      <w:pPr>
+        <w:ind w:left="3600" w:hanging="360"/>
+      </w:pPr>
+    </w:lvl>
+    <w:lvl w:ilvl="5" w:tplc="FFFFFFFF" w:tentative="1">
+      <w:start w:val="1"/>
+      <w:numFmt w:val="lowerRoman"/>
+      <w:lvlText w:val="%6."/>
+      <w:lvlJc w:val="right"/>
+      <w:pPr>
+        <w:ind w:left="4320" w:hanging="180"/>
+      </w:pPr>
+    </w:lvl>
+    <w:lvl w:ilvl="6" w:tplc="FFFFFFFF" w:tentative="1">
+      <w:start w:val="1"/>
+      <w:numFmt w:val="decimal"/>
+      <w:lvlText w:val="%7."/>
+      <w:lvlJc w:val="left"/>
+      <w:pPr>
+        <w:ind w:left="5040" w:hanging="360"/>
+      </w:pPr>
+    </w:lvl>
+    <w:lvl w:ilvl="7" w:tplc="FFFFFFFF" w:tentative="1">
+      <w:start w:val="1"/>
+      <w:numFmt w:val="lowerLetter"/>
+      <w:lvlText w:val="%8."/>
+      <w:lvlJc w:val="left"/>
+      <w:pPr>
+        <w:ind w:left="5760" w:hanging="360"/>
+      </w:pPr>
+    </w:lvl>
+    <w:lvl w:ilvl="8" w:tplc="FFFFFFFF" w:tentative="1">
+      <w:start w:val="1"/>
+      <w:numFmt w:val="lowerRoman"/>
+      <w:lvlText w:val="%9."/>
+      <w:lvlJc w:val="right"/>
+      <w:pPr>
+        <w:ind w:left="6480" w:hanging="180"/>
+      </w:pPr>
+    </w:lvl>
+  </w:abstractNum>
+  <w:abstractNum w:abstractNumId="2" w15:restartNumberingAfterBreak="0">
     <w:nsid w:val="13F017E0"/>
     <w:multiLevelType w:val="hybridMultilevel"/>
     <w:tmpl w:val="F60A9A58"/>
@@ -985,7 +1326,7 @@
       </w:pPr>
     </w:lvl>
   </w:abstractNum>
-  <w:abstractNum w:abstractNumId="2" w15:restartNumberingAfterBreak="0">
+  <w:abstractNum w:abstractNumId="3" w15:restartNumberingAfterBreak="0">
     <w:nsid w:val="3A173C2B"/>
     <w:multiLevelType w:val="hybridMultilevel"/>
     <w:tmpl w:val="F3A23704"/>
@@ -1071,7 +1412,7 @@
       </w:pPr>
     </w:lvl>
   </w:abstractNum>
-  <w:abstractNum w:abstractNumId="3" w15:restartNumberingAfterBreak="0">
+  <w:abstractNum w:abstractNumId="4" w15:restartNumberingAfterBreak="0">
     <w:nsid w:val="47FA7C7A"/>
     <w:multiLevelType w:val="hybridMultilevel"/>
     <w:tmpl w:val="8A242DB6"/>
@@ -1160,7 +1501,96 @@
       </w:pPr>
     </w:lvl>
   </w:abstractNum>
-  <w:abstractNum w:abstractNumId="4" w15:restartNumberingAfterBreak="0">
+  <w:abstractNum w:abstractNumId="5" w15:restartNumberingAfterBreak="0">
+    <w:nsid w:val="57272DE5"/>
+    <w:multiLevelType w:val="hybridMultilevel"/>
+    <w:tmpl w:val="C428D7D8"/>
+    <w:lvl w:ilvl="0" w:tplc="040C0017">
+      <w:start w:val="1"/>
+      <w:numFmt w:val="lowerLetter"/>
+      <w:lvlText w:val="%1)"/>
+      <w:lvlJc w:val="left"/>
+      <w:pPr>
+        <w:ind w:left="720" w:hanging="360"/>
+      </w:pPr>
+      <w:rPr>
+        <w:rFonts w:hint="default"/>
+      </w:rPr>
+    </w:lvl>
+    <w:lvl w:ilvl="1" w:tplc="040C0019" w:tentative="1">
+      <w:start w:val="1"/>
+      <w:numFmt w:val="lowerLetter"/>
+      <w:lvlText w:val="%2."/>
+      <w:lvlJc w:val="left"/>
+      <w:pPr>
+        <w:ind w:left="1440" w:hanging="360"/>
+      </w:pPr>
+    </w:lvl>
+    <w:lvl w:ilvl="2" w:tplc="040C001B" w:tentative="1">
+      <w:start w:val="1"/>
+      <w:numFmt w:val="lowerRoman"/>
+      <w:lvlText w:val="%3."/>
+      <w:lvlJc w:val="right"/>
+      <w:pPr>
+        <w:ind w:left="2160" w:hanging="180"/>
+      </w:pPr>
+    </w:lvl>
+    <w:lvl w:ilvl="3" w:tplc="040C000F" w:tentative="1">
+      <w:start w:val="1"/>
+      <w:numFmt w:val="decimal"/>
+      <w:lvlText w:val="%4."/>
+      <w:lvlJc w:val="left"/>
+      <w:pPr>
+        <w:ind w:left="2880" w:hanging="360"/>
+      </w:pPr>
+    </w:lvl>
+    <w:lvl w:ilvl="4" w:tplc="040C0019" w:tentative="1">
+      <w:start w:val="1"/>
+      <w:numFmt w:val="lowerLetter"/>
+      <w:lvlText w:val="%5."/>
+      <w:lvlJc w:val="left"/>
+      <w:pPr>
+        <w:ind w:left="3600" w:hanging="360"/>
+      </w:pPr>
+    </w:lvl>
+    <w:lvl w:ilvl="5" w:tplc="040C001B" w:tentative="1">
+      <w:start w:val="1"/>
+      <w:numFmt w:val="lowerRoman"/>
+      <w:lvlText w:val="%6."/>
+      <w:lvlJc w:val="right"/>
+      <w:pPr>
+        <w:ind w:left="4320" w:hanging="180"/>
+      </w:pPr>
+    </w:lvl>
+    <w:lvl w:ilvl="6" w:tplc="040C000F" w:tentative="1">
+      <w:start w:val="1"/>
+      <w:numFmt w:val="decimal"/>
+      <w:lvlText w:val="%7."/>
+      <w:lvlJc w:val="left"/>
+      <w:pPr>
+        <w:ind w:left="5040" w:hanging="360"/>
+      </w:pPr>
+    </w:lvl>
+    <w:lvl w:ilvl="7" w:tplc="040C0019" w:tentative="1">
+      <w:start w:val="1"/>
+      <w:numFmt w:val="lowerLetter"/>
+      <w:lvlText w:val="%8."/>
+      <w:lvlJc w:val="left"/>
+      <w:pPr>
+        <w:ind w:left="5760" w:hanging="360"/>
+      </w:pPr>
+    </w:lvl>
+    <w:lvl w:ilvl="8" w:tplc="040C001B" w:tentative="1">
+      <w:start w:val="1"/>
+      <w:numFmt w:val="lowerRoman"/>
+      <w:lvlText w:val="%9."/>
+      <w:lvlJc w:val="right"/>
+      <w:pPr>
+        <w:ind w:left="6480" w:hanging="180"/>
+      </w:pPr>
+    </w:lvl>
+  </w:abstractNum>
+  <w:abstractNum w:abstractNumId="6" w15:restartNumberingAfterBreak="0">
     <w:nsid w:val="5B3C692A"/>
     <w:multiLevelType w:val="hybridMultilevel"/>
     <w:tmpl w:val="179AE296"/>
@@ -1249,7 +1679,7 @@
       </w:pPr>
     </w:lvl>
   </w:abstractNum>
-  <w:abstractNum w:abstractNumId="5" w15:restartNumberingAfterBreak="0">
+  <w:abstractNum w:abstractNumId="7" w15:restartNumberingAfterBreak="0">
     <w:nsid w:val="5C211FBC"/>
     <w:multiLevelType w:val="hybridMultilevel"/>
     <w:tmpl w:val="0E22A19A"/>
@@ -1338,7 +1768,7 @@
       </w:pPr>
     </w:lvl>
   </w:abstractNum>
-  <w:abstractNum w:abstractNumId="6" w15:restartNumberingAfterBreak="0">
+  <w:abstractNum w:abstractNumId="8" w15:restartNumberingAfterBreak="0">
     <w:nsid w:val="603D56FB"/>
     <w:multiLevelType w:val="hybridMultilevel"/>
     <w:tmpl w:val="FCAC07FA"/>
@@ -1427,7 +1857,7 @@
       </w:pPr>
     </w:lvl>
   </w:abstractNum>
-  <w:abstractNum w:abstractNumId="7" w15:restartNumberingAfterBreak="0">
+  <w:abstractNum w:abstractNumId="9" w15:restartNumberingAfterBreak="0">
     <w:nsid w:val="62B75114"/>
     <w:multiLevelType w:val="hybridMultilevel"/>
     <w:tmpl w:val="ACD033C8"/>
@@ -1516,7 +1946,7 @@
       </w:pPr>
     </w:lvl>
   </w:abstractNum>
-  <w:abstractNum w:abstractNumId="8" w15:restartNumberingAfterBreak="0">
+  <w:abstractNum w:abstractNumId="10" w15:restartNumberingAfterBreak="0">
     <w:nsid w:val="7CBB7783"/>
     <w:multiLevelType w:val="hybridMultilevel"/>
     <w:tmpl w:val="179AE296"/>
@@ -1606,31 +2036,37 @@
     </w:lvl>
   </w:abstractNum>
   <w:num w:numId="1" w16cid:durableId="130945820">
-    <w:abstractNumId w:val="2"/>
+    <w:abstractNumId w:val="3"/>
   </w:num>
   <w:num w:numId="2" w16cid:durableId="1367950139">
-    <w:abstractNumId w:val="6"/>
+    <w:abstractNumId w:val="8"/>
   </w:num>
   <w:num w:numId="3" w16cid:durableId="581566689">
-    <w:abstractNumId w:val="5"/>
+    <w:abstractNumId w:val="7"/>
   </w:num>
   <w:num w:numId="4" w16cid:durableId="2023161940">
-    <w:abstractNumId w:val="3"/>
+    <w:abstractNumId w:val="4"/>
   </w:num>
   <w:num w:numId="5" w16cid:durableId="1640459778">
     <w:abstractNumId w:val="0"/>
   </w:num>
   <w:num w:numId="6" w16cid:durableId="228032488">
+    <w:abstractNumId w:val="2"/>
+  </w:num>
+  <w:num w:numId="7" w16cid:durableId="147136919">
+    <w:abstractNumId w:val="9"/>
+  </w:num>
+  <w:num w:numId="8" w16cid:durableId="959998369">
+    <w:abstractNumId w:val="6"/>
+  </w:num>
+  <w:num w:numId="9" w16cid:durableId="464322858">
+    <w:abstractNumId w:val="10"/>
+  </w:num>
+  <w:num w:numId="10" w16cid:durableId="1947075067">
     <w:abstractNumId w:val="1"/>
   </w:num>
-  <w:num w:numId="7" w16cid:durableId="147136919">
-    <w:abstractNumId w:val="7"/>
-  </w:num>
-  <w:num w:numId="8" w16cid:durableId="959998369">
-    <w:abstractNumId w:val="4"/>
-  </w:num>
-  <w:num w:numId="9" w16cid:durableId="464322858">
-    <w:abstractNumId w:val="8"/>
+  <w:num w:numId="11" w16cid:durableId="392696915">
+    <w:abstractNumId w:val="5"/>
   </w:num>
 </w:numbering>
 </file>
@@ -2242,7 +2678,6 @@
   <w:style w:type="character" w:default="1" w:styleId="Policepardfaut">
     <w:name w:val="Default Paragraph Font"/>
     <w:uiPriority w:val="1"/>
-    <w:semiHidden/>
     <w:unhideWhenUsed/>
   </w:style>
   <w:style w:type="table" w:default="1" w:styleId="TableauNormal">
@@ -2621,6 +3056,41 @@
       <w:szCs w:val="32"/>
       <w:lang w:eastAsia="fr-FR"/>
       <w14:ligatures w14:val="none"/>
+    </w:rPr>
+  </w:style>
+  <w:style w:type="character" w:styleId="Lienhypertexte">
+    <w:name w:val="Hyperlink"/>
+    <w:basedOn w:val="Policepardfaut"/>
+    <w:uiPriority w:val="99"/>
+    <w:unhideWhenUsed/>
+    <w:rsid w:val="00FF2C66"/>
+    <w:rPr>
+      <w:color w:val="467886" w:themeColor="hyperlink"/>
+      <w:u w:val="single"/>
+    </w:rPr>
+  </w:style>
+  <w:style w:type="character" w:styleId="Mentionnonrsolue">
+    <w:name w:val="Unresolved Mention"/>
+    <w:basedOn w:val="Policepardfaut"/>
+    <w:uiPriority w:val="99"/>
+    <w:semiHidden/>
+    <w:unhideWhenUsed/>
+    <w:rsid w:val="00FF2C66"/>
+    <w:rPr>
+      <w:color w:val="605E5C"/>
+      <w:shd w:val="clear" w:color="auto" w:fill="E1DFDD"/>
+    </w:rPr>
+  </w:style>
+  <w:style w:type="character" w:styleId="Lienhypertextesuivivisit">
+    <w:name w:val="FollowedHyperlink"/>
+    <w:basedOn w:val="Policepardfaut"/>
+    <w:uiPriority w:val="99"/>
+    <w:semiHidden/>
+    <w:unhideWhenUsed/>
+    <w:rsid w:val="00FF2C66"/>
+    <w:rPr>
+      <w:color w:val="96607D" w:themeColor="followedHyperlink"/>
+      <w:u w:val="single"/>
     </w:rPr>
   </w:style>
 </w:styles>

</xml_diff>